<commit_message>
Calculation of speech distortion index
</commit_message>
<xml_diff>
--- a/Assignment 3/Report.docx
+++ b/Assignment 3/Report.docx
@@ -8,6 +8,7 @@
         <w:id w:val="-1121074827"/>
         <w:showingPlcHdr/>
       </w:sdtPr>
+      <w:sdtEndPr/>
       <w:sdtContent>
         <w:p>
           <w:pPr>
@@ -40,6 +41,7 @@
         <w:tag w:val="goog_rdk_1"/>
         <w:id w:val="301045245"/>
       </w:sdtPr>
+      <w:sdtEndPr/>
       <w:sdtContent>
         <w:p>
           <w:pPr>
@@ -549,6 +551,7 @@
         <w:tag w:val="goog_rdk_2"/>
         <w:id w:val="1683393052"/>
       </w:sdtPr>
+      <w:sdtEndPr/>
       <w:sdtContent>
         <w:p>
           <w:pPr>
@@ -1942,13 +1945,7 @@
         <w:t>Με τη συνάρτηση του ερωτήματος 1 υπολογίσαμε το µέτρο του delay-and-sum beam pattern με N=8 μικρόφωνα, µε απόσταση d = 8cm και συχνότητα f = 2kHz.</w:t>
       </w:r>
     </w:p>
-    <w:p>
-      <w:pPr>
-        <w:rPr>
-          <w:lang w:val="en-US"/>
-        </w:rPr>
-      </w:pPr>
-    </w:p>
+    <w:p/>
     <w:p>
       <w:r>
         <w:rPr>
@@ -2048,6 +2045,7 @@
         <w:tag w:val="goog_rdk_2"/>
         <w:id w:val="1365403933"/>
       </w:sdtPr>
+      <w:sdtEndPr/>
       <w:sdtContent>
         <w:p>
           <w:pPr>
@@ -2075,25 +2073,7 @@
               <w:szCs w:val="28"/>
               <w:lang w:val="en-US"/>
             </w:rPr>
-            <w:t xml:space="preserve"> 2</w:t>
-          </w:r>
-          <w:r>
-            <w:rPr>
-              <w:rFonts w:ascii="Comfortaa" w:eastAsia="Comfortaa" w:hAnsi="Comfortaa" w:cs="Comfortaa"/>
-              <w:sz w:val="28"/>
-              <w:szCs w:val="28"/>
-              <w:lang w:val="en-US"/>
-            </w:rPr>
-            <w:t>-</w:t>
-          </w:r>
-          <w:r>
-            <w:rPr>
-              <w:rFonts w:ascii="Comfortaa" w:eastAsia="Comfortaa" w:hAnsi="Comfortaa" w:cs="Comfortaa"/>
-              <w:sz w:val="28"/>
-              <w:szCs w:val="28"/>
-              <w:lang w:val="en-US"/>
-            </w:rPr>
-            <w:t xml:space="preserve"> </w:t>
+            <w:t xml:space="preserve"> 2- </w:t>
           </w:r>
           <w:r>
             <w:rPr>
@@ -2162,24 +2142,117 @@
     <w:p>
       <w:pPr>
         <w:pStyle w:val="2"/>
+        <w:rPr>
+          <w:sz w:val="24"/>
+        </w:rPr>
       </w:pPr>
       <w:r>
+        <w:rPr>
+          <w:rFonts w:ascii="Comfortaa" w:eastAsia="Comfortaa" w:hAnsi="Comfortaa" w:cs="Comfortaa"/>
+          <w:sz w:val="28"/>
+          <w:szCs w:val="28"/>
+        </w:rPr>
+        <w:t>2</w:t>
+      </w:r>
+      <w:r>
+        <w:rPr>
+          <w:rFonts w:ascii="Comfortaa" w:eastAsia="Comfortaa" w:hAnsi="Comfortaa" w:cs="Comfortaa"/>
+          <w:sz w:val="28"/>
+          <w:szCs w:val="28"/>
+        </w:rPr>
+        <w:t xml:space="preserve">.1 </w:t>
+      </w:r>
+      <w:r>
+        <w:rPr>
+          <w:sz w:val="24"/>
+        </w:rPr>
+        <w:t xml:space="preserve">Beamforming σε </w:t>
+      </w:r>
+      <w:r>
+        <w:rPr>
+          <w:sz w:val="24"/>
+        </w:rPr>
+        <w:t>προσομοιωμένα</w:t>
+      </w:r>
+      <w:r>
+        <w:rPr>
+          <w:sz w:val="24"/>
+        </w:rPr>
+        <w:t xml:space="preserve"> </w:t>
+      </w:r>
+      <w:r>
+        <w:rPr>
+          <w:sz w:val="24"/>
+        </w:rPr>
+        <w:t>σήματα</w:t>
+      </w:r>
+    </w:p>
+    <w:p>
+      <w:pPr>
+        <w:pStyle w:val="2"/>
+        <w:rPr>
+          <w:sz w:val="24"/>
+          <w:lang w:val="en-US"/>
+        </w:rPr>
+      </w:pPr>
+      <w:r>
+        <w:rPr>
+          <w:rFonts w:ascii="Comfortaa" w:eastAsia="Comfortaa" w:hAnsi="Comfortaa" w:cs="Comfortaa"/>
+          <w:sz w:val="24"/>
+        </w:rPr>
+        <w:t>Α</w:t>
+      </w:r>
+      <w:r>
+        <w:rPr>
+          <w:rFonts w:ascii="Comfortaa" w:eastAsia="Comfortaa" w:hAnsi="Comfortaa" w:cs="Comfortaa"/>
+          <w:sz w:val="24"/>
+          <w:lang w:val="en-US"/>
+        </w:rPr>
+        <w:t>) Delay-and-sum beamforming</w:t>
+      </w:r>
+      <w:r>
+        <w:rPr>
+          <w:sz w:val="24"/>
+          <w:lang w:val="en-US"/>
+        </w:rPr>
+        <w:t xml:space="preserve"> </w:t>
+      </w:r>
+    </w:p>
+    <w:p>
+      <w:pPr>
+        <w:pStyle w:val="2"/>
+        <w:rPr>
+          <w:sz w:val="24"/>
+        </w:rPr>
+      </w:pPr>
+      <w:r>
+        <w:rPr>
+          <w:sz w:val="24"/>
+        </w:rPr>
         <w:t xml:space="preserve">Ερώτημα </w:t>
       </w:r>
       <w:r>
-        <w:t>Α.</w:t>
-      </w:r>
+        <w:rPr>
+          <w:rFonts w:ascii="Comfortaa" w:eastAsia="Comfortaa" w:hAnsi="Comfortaa" w:cs="Comfortaa"/>
+          <w:sz w:val="24"/>
+        </w:rPr>
+        <w:t>1</w:t>
+      </w:r>
+      <w:r>
+        <w:rPr>
+          <w:sz w:val="24"/>
+        </w:rPr>
+        <w:t xml:space="preserve"> </w:t>
+      </w:r>
+    </w:p>
+    <w:p>
+      <w:pPr>
+        <w:rPr>
+          <w:lang w:val="en-US"/>
+        </w:rPr>
+      </w:pPr>
       <w:bookmarkStart w:id="0" w:name="_GoBack"/>
       <w:bookmarkEnd w:id="0"/>
-      <w:r>
-        <w:rPr>
-          <w:rFonts w:ascii="Comfortaa" w:eastAsia="Comfortaa" w:hAnsi="Comfortaa" w:cs="Comfortaa"/>
-        </w:rPr>
-        <w:t>1</w:t>
-      </w:r>
-      <w:r>
-        <w:t xml:space="preserve"> </w:t>
-      </w:r>
     </w:p>
     <w:p>
       <w:pPr>
@@ -2239,17 +2312,20 @@
         <w:tag w:val="goog_rdk_47"/>
         <w:id w:val="1621408491"/>
       </w:sdtPr>
+      <w:sdtEndPr/>
       <w:sdtContent>
         <w:p>
           <w:pPr>
             <w:pStyle w:val="1"/>
             <w:rPr>
               <w:rFonts w:ascii="Comfortaa" w:eastAsia="Comfortaa" w:hAnsi="Comfortaa" w:cs="Comfortaa"/>
+              <w:lang w:val="en-US"/>
             </w:rPr>
           </w:pPr>
           <w:r>
             <w:rPr>
               <w:rFonts w:ascii="Comfortaa" w:eastAsia="Comfortaa" w:hAnsi="Comfortaa" w:cs="Comfortaa"/>
+              <w:lang w:val="en-US"/>
             </w:rPr>
             <w:t>References</w:t>
           </w:r>
@@ -2261,6 +2337,7 @@
         <w:tag w:val="goog_rdk_48"/>
         <w:id w:val="922846197"/>
       </w:sdtPr>
+      <w:sdtEndPr/>
       <w:sdtContent>
         <w:p>
           <w:pPr>
@@ -2281,12 +2358,21 @@
               <w:lang w:val="en-US"/>
             </w:rPr>
           </w:pPr>
+          <w:proofErr w:type="gramStart"/>
           <w:r>
             <w:rPr>
               <w:rFonts w:ascii="Comfortaa" w:eastAsia="Comfortaa" w:hAnsi="Comfortaa" w:cs="Comfortaa"/>
               <w:lang w:val="en-US"/>
             </w:rPr>
-            <w:t xml:space="preserve">Benesty,Chen,Huang-Microphone Array Signal </w:t>
+            <w:t>Benesty,Chen</w:t>
+          </w:r>
+          <w:proofErr w:type="gramEnd"/>
+          <w:r>
+            <w:rPr>
+              <w:rFonts w:ascii="Comfortaa" w:eastAsia="Comfortaa" w:hAnsi="Comfortaa" w:cs="Comfortaa"/>
+              <w:lang w:val="en-US"/>
+            </w:rPr>
+            <w:t xml:space="preserve">,Huang-Microphone Array Signal </w:t>
           </w:r>
           <w:r>
             <w:rPr>
@@ -2352,13 +2438,7 @@
             <w:rPr>
               <w:lang w:val="en-US"/>
             </w:rPr>
-            <w:t>,</w:t>
-          </w:r>
-          <w:r>
-            <w:rPr>
-              <w:lang w:val="en-US"/>
-            </w:rPr>
-            <w:t xml:space="preserve"> April 2001</w:t>
+            <w:t>, April 2001</w:t>
           </w:r>
         </w:p>
       </w:sdtContent>
@@ -2368,6 +2448,7 @@
         <w:tag w:val="goog_rdk_51"/>
         <w:id w:val="31936836"/>
       </w:sdtPr>
+      <w:sdtEndPr/>
       <w:sdtContent>
         <w:p>
           <w:pPr>
@@ -2435,6 +2516,7 @@
       <w:tag w:val="goog_rdk_57"/>
       <w:id w:val="-1183976562"/>
     </w:sdtPr>
+    <w:sdtEndPr/>
     <w:sdtContent>
       <w:p>
         <w:pPr>
@@ -2464,6 +2546,7 @@
       <w:tag w:val="goog_rdk_53"/>
       <w:id w:val="-714349169"/>
     </w:sdtPr>
+    <w:sdtEndPr/>
     <w:sdtContent>
       <w:p>
         <w:pPr>
@@ -2551,6 +2634,7 @@
       <w:tag w:val="goog_rdk_55"/>
       <w:id w:val="303593824"/>
     </w:sdtPr>
+    <w:sdtEndPr/>
     <w:sdtContent>
       <w:p>
         <w:pPr>
@@ -2605,6 +2689,7 @@
       <w:tag w:val="goog_rdk_56"/>
       <w:id w:val="-796683513"/>
     </w:sdtPr>
+    <w:sdtEndPr/>
     <w:sdtContent>
       <w:p>
         <w:pPr>
@@ -2634,6 +2719,7 @@
       <w:tag w:val="goog_rdk_52"/>
       <w:id w:val="-900675023"/>
     </w:sdtPr>
+    <w:sdtEndPr/>
     <w:sdtContent>
       <w:p>
         <w:pPr>
@@ -2663,6 +2749,7 @@
       <w:tag w:val="goog_rdk_54"/>
       <w:id w:val="666066307"/>
     </w:sdtPr>
+    <w:sdtEndPr/>
     <w:sdtContent>
       <w:p>
         <w:pPr>
@@ -4290,543 +4377,6 @@
 </w:styles>
 </file>
 
-<file path=word/glossary/document.xml><?xml version="1.0" encoding="utf-8"?>
-<w:glossaryDocument xmlns:wpc="http://schemas.microsoft.com/office/word/2010/wordprocessingCanvas" xmlns:cx="http://schemas.microsoft.com/office/drawing/2014/chartex" xmlns:cx1="http://schemas.microsoft.com/office/drawing/2015/9/8/chartex" xmlns:mc="http://schemas.openxmlformats.org/markup-compatibility/2006" xmlns:o="urn:schemas-microsoft-com:office:office" xmlns:r="http://schemas.openxmlformats.org/officeDocument/2006/relationships" xmlns:m="http://schemas.openxmlformats.org/officeDocument/2006/math" xmlns:v="urn:schemas-microsoft-com:vml" xmlns:wp14="http://schemas.microsoft.com/office/word/2010/wordprocessingDrawing" xmlns:wp="http://schemas.openxmlformats.org/drawingml/2006/wordprocessingDrawing" xmlns:w10="urn:schemas-microsoft-com:office:word" xmlns:w="http://schemas.openxmlformats.org/wordprocessingml/2006/main" xmlns:w14="http://schemas.microsoft.com/office/word/2010/wordml" xmlns:w15="http://schemas.microsoft.com/office/word/2012/wordml" xmlns:w16se="http://schemas.microsoft.com/office/word/2015/wordml/symex" xmlns:wpg="http://schemas.microsoft.com/office/word/2010/wordprocessingGroup" xmlns:wpi="http://schemas.microsoft.com/office/word/2010/wordprocessingInk" xmlns:wne="http://schemas.microsoft.com/office/word/2006/wordml" xmlns:wps="http://schemas.microsoft.com/office/word/2010/wordprocessingShape" mc:Ignorable="w14 w15 w16se wp14"/>
-</file>
-
-<file path=word/glossary/fontTable.xml><?xml version="1.0" encoding="utf-8"?>
-<w:fonts xmlns:mc="http://schemas.openxmlformats.org/markup-compatibility/2006" xmlns:r="http://schemas.openxmlformats.org/officeDocument/2006/relationships" xmlns:w="http://schemas.openxmlformats.org/wordprocessingml/2006/main" xmlns:w14="http://schemas.microsoft.com/office/word/2010/wordml" xmlns:w15="http://schemas.microsoft.com/office/word/2012/wordml" xmlns:w16se="http://schemas.microsoft.com/office/word/2015/wordml/symex" mc:Ignorable="w14 w15 w16se">
-  <w:font w:name="Times New Roman">
-    <w:panose1 w:val="02020603050405020304"/>
-    <w:charset w:val="00"/>
-    <w:family w:val="roman"/>
-    <w:pitch w:val="variable"/>
-    <w:sig w:usb0="E0002EFF" w:usb1="C000785B" w:usb2="00000009" w:usb3="00000000" w:csb0="000001FF" w:csb1="00000000"/>
-  </w:font>
-  <w:font w:name="Constantia">
-    <w:panose1 w:val="02030602050306030303"/>
-    <w:charset w:val="00"/>
-    <w:family w:val="roman"/>
-    <w:pitch w:val="variable"/>
-    <w:sig w:usb0="A00002EF" w:usb1="4000204B" w:usb2="00000000" w:usb3="00000000" w:csb0="0000019F" w:csb1="00000000"/>
-  </w:font>
-  <w:font w:name="Tahoma">
-    <w:panose1 w:val="020B0604030504040204"/>
-    <w:charset w:val="00"/>
-    <w:family w:val="swiss"/>
-    <w:pitch w:val="variable"/>
-    <w:sig w:usb0="E1002EFF" w:usb1="C000605B" w:usb2="00000029" w:usb3="00000000" w:csb0="000101FF" w:csb1="00000000"/>
-  </w:font>
-  <w:font w:name="Comfortaa">
-    <w:altName w:val="Times New Roman"/>
-    <w:charset w:val="00"/>
-    <w:family w:val="auto"/>
-    <w:pitch w:val="default"/>
-  </w:font>
-  <w:font w:name="Cambria Math">
-    <w:panose1 w:val="02040503050406030204"/>
-    <w:charset w:val="00"/>
-    <w:family w:val="roman"/>
-    <w:pitch w:val="variable"/>
-    <w:sig w:usb0="E00006FF" w:usb1="420024FF" w:usb2="02000000" w:usb3="00000000" w:csb0="0000019F" w:csb1="00000000"/>
-  </w:font>
-  <w:font w:name="Calibri">
-    <w:panose1 w:val="020F0502020204030204"/>
-    <w:charset w:val="00"/>
-    <w:family w:val="swiss"/>
-    <w:pitch w:val="variable"/>
-    <w:sig w:usb0="E0002AFF" w:usb1="C000247B" w:usb2="00000009" w:usb3="00000000" w:csb0="000001FF" w:csb1="00000000"/>
-  </w:font>
-  <w:font w:name="Calibri Light">
-    <w:panose1 w:val="020F0302020204030204"/>
-    <w:charset w:val="00"/>
-    <w:family w:val="swiss"/>
-    <w:pitch w:val="variable"/>
-    <w:sig w:usb0="E0002AFF" w:usb1="C000247B" w:usb2="00000009" w:usb3="00000000" w:csb0="000001FF" w:csb1="00000000"/>
-  </w:font>
-</w:fonts>
-</file>
-
-<file path=word/glossary/settings.xml><?xml version="1.0" encoding="utf-8"?>
-<w:settings xmlns:mc="http://schemas.openxmlformats.org/markup-compatibility/2006" xmlns:o="urn:schemas-microsoft-com:office:office" xmlns:r="http://schemas.openxmlformats.org/officeDocument/2006/relationships" xmlns:m="http://schemas.openxmlformats.org/officeDocument/2006/math" xmlns:v="urn:schemas-microsoft-com:vml" xmlns:w10="urn:schemas-microsoft-com:office:word" xmlns:w="http://schemas.openxmlformats.org/wordprocessingml/2006/main" xmlns:w14="http://schemas.microsoft.com/office/word/2010/wordml" xmlns:w15="http://schemas.microsoft.com/office/word/2012/wordml" xmlns:w16se="http://schemas.microsoft.com/office/word/2015/wordml/symex" xmlns:sl="http://schemas.openxmlformats.org/schemaLibrary/2006/main" mc:Ignorable="w14 w15 w16se">
-  <w:view w:val="normal"/>
-  <w:defaultTabStop w:val="720"/>
-  <w:characterSpacingControl w:val="doNotCompress"/>
-  <w:compat>
-    <w:useFELayout/>
-    <w:compatSetting w:name="compatibilityMode" w:uri="http://schemas.microsoft.com/office/word" w:val="15"/>
-    <w:compatSetting w:name="overrideTableStyleFontSizeAndJustification" w:uri="http://schemas.microsoft.com/office/word" w:val="1"/>
-    <w:compatSetting w:name="enableOpenTypeFeatures" w:uri="http://schemas.microsoft.com/office/word" w:val="1"/>
-    <w:compatSetting w:name="doNotFlipMirrorIndents" w:uri="http://schemas.microsoft.com/office/word" w:val="1"/>
-    <w:compatSetting w:name="differentiateMultirowTableHeaders" w:uri="http://schemas.microsoft.com/office/word" w:val="1"/>
-  </w:compat>
-  <w:rsids>
-    <w:rsidRoot w:val="00B326BA"/>
-    <w:rsid w:val="00383434"/>
-    <w:rsid w:val="00B326BA"/>
-  </w:rsids>
-  <m:mathPr>
-    <m:mathFont m:val="Cambria Math"/>
-    <m:brkBin m:val="before"/>
-    <m:brkBinSub m:val="--"/>
-    <m:smallFrac m:val="0"/>
-    <m:dispDef/>
-    <m:lMargin m:val="0"/>
-    <m:rMargin m:val="0"/>
-    <m:defJc m:val="centerGroup"/>
-    <m:wrapIndent m:val="1440"/>
-    <m:intLim m:val="subSup"/>
-    <m:naryLim m:val="undOvr"/>
-  </m:mathPr>
-  <w:themeFontLang w:val="en-US"/>
-  <w:clrSchemeMapping w:bg1="light1" w:t1="dark1" w:bg2="light2" w:t2="dark2" w:accent1="accent1" w:accent2="accent2" w:accent3="accent3" w:accent4="accent4" w:accent5="accent5" w:accent6="accent6" w:hyperlink="hyperlink" w:followedHyperlink="followedHyperlink"/>
-  <w:decimalSymbol w:val="."/>
-  <w:listSeparator w:val=","/>
-  <w15:chartTrackingRefBased/>
-</w:settings>
-</file>
-
-<file path=word/glossary/styles.xml><?xml version="1.0" encoding="utf-8"?>
-<w:styles xmlns:mc="http://schemas.openxmlformats.org/markup-compatibility/2006" xmlns:r="http://schemas.openxmlformats.org/officeDocument/2006/relationships" xmlns:w="http://schemas.openxmlformats.org/wordprocessingml/2006/main" xmlns:w14="http://schemas.microsoft.com/office/word/2010/wordml" xmlns:w15="http://schemas.microsoft.com/office/word/2012/wordml" xmlns:w16se="http://schemas.microsoft.com/office/word/2015/wordml/symex" mc:Ignorable="w14 w15 w16se">
-  <w:docDefaults>
-    <w:rPrDefault>
-      <w:rPr>
-        <w:rFonts w:asciiTheme="minorHAnsi" w:eastAsiaTheme="minorEastAsia" w:hAnsiTheme="minorHAnsi" w:cstheme="minorBidi"/>
-        <w:sz w:val="22"/>
-        <w:szCs w:val="22"/>
-        <w:lang w:val="en-US" w:eastAsia="en-US" w:bidi="ar-SA"/>
-      </w:rPr>
-    </w:rPrDefault>
-    <w:pPrDefault>
-      <w:pPr>
-        <w:spacing w:after="160" w:line="259" w:lineRule="auto"/>
-      </w:pPr>
-    </w:pPrDefault>
-  </w:docDefaults>
-  <w:latentStyles w:defLockedState="0" w:defUIPriority="99" w:defSemiHidden="0" w:defUnhideWhenUsed="0" w:defQFormat="0" w:count="371">
-    <w:lsdException w:name="Normal" w:uiPriority="0" w:qFormat="1"/>
-    <w:lsdException w:name="heading 1" w:uiPriority="9" w:qFormat="1"/>
-    <w:lsdException w:name="heading 2" w:semiHidden="1" w:uiPriority="9" w:unhideWhenUsed="1" w:qFormat="1"/>
-    <w:lsdException w:name="heading 3" w:semiHidden="1" w:uiPriority="9" w:unhideWhenUsed="1" w:qFormat="1"/>
-    <w:lsdException w:name="heading 4" w:semiHidden="1" w:uiPriority="9" w:unhideWhenUsed="1" w:qFormat="1"/>
-    <w:lsdException w:name="heading 5" w:semiHidden="1" w:uiPriority="9" w:unhideWhenUsed="1" w:qFormat="1"/>
-    <w:lsdException w:name="heading 6" w:semiHidden="1" w:uiPriority="9" w:unhideWhenUsed="1" w:qFormat="1"/>
-    <w:lsdException w:name="heading 7" w:semiHidden="1" w:uiPriority="9" w:unhideWhenUsed="1" w:qFormat="1"/>
-    <w:lsdException w:name="heading 8" w:semiHidden="1" w:uiPriority="9" w:unhideWhenUsed="1" w:qFormat="1"/>
-    <w:lsdException w:name="heading 9" w:semiHidden="1" w:uiPriority="9" w:unhideWhenUsed="1" w:qFormat="1"/>
-    <w:lsdException w:name="index 1" w:semiHidden="1" w:unhideWhenUsed="1"/>
-    <w:lsdException w:name="index 2" w:semiHidden="1" w:unhideWhenUsed="1"/>
-    <w:lsdException w:name="index 3" w:semiHidden="1" w:unhideWhenUsed="1"/>
-    <w:lsdException w:name="index 4" w:semiHidden="1" w:unhideWhenUsed="1"/>
-    <w:lsdException w:name="index 5" w:semiHidden="1" w:unhideWhenUsed="1"/>
-    <w:lsdException w:name="index 6" w:semiHidden="1" w:unhideWhenUsed="1"/>
-    <w:lsdException w:name="index 7" w:semiHidden="1" w:unhideWhenUsed="1"/>
-    <w:lsdException w:name="index 8" w:semiHidden="1" w:unhideWhenUsed="1"/>
-    <w:lsdException w:name="index 9" w:semiHidden="1" w:unhideWhenUsed="1"/>
-    <w:lsdException w:name="toc 1" w:semiHidden="1" w:uiPriority="39" w:unhideWhenUsed="1"/>
-    <w:lsdException w:name="toc 2" w:semiHidden="1" w:uiPriority="39" w:unhideWhenUsed="1"/>
-    <w:lsdException w:name="toc 3" w:semiHidden="1" w:uiPriority="39" w:unhideWhenUsed="1"/>
-    <w:lsdException w:name="toc 4" w:semiHidden="1" w:uiPriority="39" w:unhideWhenUsed="1"/>
-    <w:lsdException w:name="toc 5" w:semiHidden="1" w:uiPriority="39" w:unhideWhenUsed="1"/>
-    <w:lsdException w:name="toc 6" w:semiHidden="1" w:uiPriority="39" w:unhideWhenUsed="1"/>
-    <w:lsdException w:name="toc 7" w:semiHidden="1" w:uiPriority="39" w:unhideWhenUsed="1"/>
-    <w:lsdException w:name="toc 8" w:semiHidden="1" w:uiPriority="39" w:unhideWhenUsed="1"/>
-    <w:lsdException w:name="toc 9" w:semiHidden="1" w:uiPriority="39" w:unhideWhenUsed="1"/>
-    <w:lsdException w:name="Normal Indent" w:semiHidden="1" w:unhideWhenUsed="1"/>
-    <w:lsdException w:name="footnote text" w:semiHidden="1" w:unhideWhenUsed="1"/>
-    <w:lsdException w:name="annotation text" w:semiHidden="1" w:unhideWhenUsed="1"/>
-    <w:lsdException w:name="header" w:semiHidden="1" w:unhideWhenUsed="1"/>
-    <w:lsdException w:name="footer" w:semiHidden="1" w:unhideWhenUsed="1"/>
-    <w:lsdException w:name="index heading" w:semiHidden="1" w:unhideWhenUsed="1"/>
-    <w:lsdException w:name="caption" w:semiHidden="1" w:uiPriority="35" w:unhideWhenUsed="1" w:qFormat="1"/>
-    <w:lsdException w:name="table of figures" w:semiHidden="1" w:unhideWhenUsed="1"/>
-    <w:lsdException w:name="envelope address" w:semiHidden="1" w:unhideWhenUsed="1"/>
-    <w:lsdException w:name="envelope return" w:semiHidden="1" w:unhideWhenUsed="1"/>
-    <w:lsdException w:name="footnote reference" w:semiHidden="1" w:unhideWhenUsed="1"/>
-    <w:lsdException w:name="annotation reference" w:semiHidden="1" w:unhideWhenUsed="1"/>
-    <w:lsdException w:name="line number" w:semiHidden="1" w:unhideWhenUsed="1"/>
-    <w:lsdException w:name="page number" w:semiHidden="1" w:unhideWhenUsed="1"/>
-    <w:lsdException w:name="endnote reference" w:semiHidden="1" w:unhideWhenUsed="1"/>
-    <w:lsdException w:name="endnote text" w:semiHidden="1" w:unhideWhenUsed="1"/>
-    <w:lsdException w:name="table of authorities" w:semiHidden="1" w:unhideWhenUsed="1"/>
-    <w:lsdException w:name="macro" w:semiHidden="1" w:unhideWhenUsed="1"/>
-    <w:lsdException w:name="toa heading" w:semiHidden="1" w:unhideWhenUsed="1"/>
-    <w:lsdException w:name="List" w:semiHidden="1" w:unhideWhenUsed="1"/>
-    <w:lsdException w:name="List Bullet" w:semiHidden="1" w:unhideWhenUsed="1"/>
-    <w:lsdException w:name="List Number" w:semiHidden="1" w:unhideWhenUsed="1"/>
-    <w:lsdException w:name="List 2" w:semiHidden="1" w:unhideWhenUsed="1"/>
-    <w:lsdException w:name="List 3" w:semiHidden="1" w:unhideWhenUsed="1"/>
-    <w:lsdException w:name="List 4" w:semiHidden="1" w:unhideWhenUsed="1"/>
-    <w:lsdException w:name="List 5" w:semiHidden="1" w:unhideWhenUsed="1"/>
-    <w:lsdException w:name="List Bullet 2" w:semiHidden="1" w:unhideWhenUsed="1"/>
-    <w:lsdException w:name="List Bullet 3" w:semiHidden="1" w:unhideWhenUsed="1"/>
-    <w:lsdException w:name="List Bullet 4" w:semiHidden="1" w:unhideWhenUsed="1"/>
-    <w:lsdException w:name="List Bullet 5" w:semiHidden="1" w:unhideWhenUsed="1"/>
-    <w:lsdException w:name="List Number 2" w:semiHidden="1" w:unhideWhenUsed="1"/>
-    <w:lsdException w:name="List Number 3" w:semiHidden="1" w:unhideWhenUsed="1"/>
-    <w:lsdException w:name="List Number 4" w:semiHidden="1" w:unhideWhenUsed="1"/>
-    <w:lsdException w:name="List Number 5" w:semiHidden="1" w:unhideWhenUsed="1"/>
-    <w:lsdException w:name="Title" w:uiPriority="10" w:qFormat="1"/>
-    <w:lsdException w:name="Closing" w:semiHidden="1" w:unhideWhenUsed="1"/>
-    <w:lsdException w:name="Signature" w:semiHidden="1" w:unhideWhenUsed="1"/>
-    <w:lsdException w:name="Default Paragraph Font" w:semiHidden="1" w:uiPriority="1" w:unhideWhenUsed="1"/>
-    <w:lsdException w:name="Body Text" w:semiHidden="1" w:unhideWhenUsed="1"/>
-    <w:lsdException w:name="Body Text Indent" w:semiHidden="1" w:unhideWhenUsed="1"/>
-    <w:lsdException w:name="List Continue" w:semiHidden="1" w:unhideWhenUsed="1"/>
-    <w:lsdException w:name="List Continue 2" w:semiHidden="1" w:unhideWhenUsed="1"/>
-    <w:lsdException w:name="List Continue 3" w:semiHidden="1" w:unhideWhenUsed="1"/>
-    <w:lsdException w:name="List Continue 4" w:semiHidden="1" w:unhideWhenUsed="1"/>
-    <w:lsdException w:name="List Continue 5" w:semiHidden="1" w:unhideWhenUsed="1"/>
-    <w:lsdException w:name="Message Header" w:semiHidden="1" w:unhideWhenUsed="1"/>
-    <w:lsdException w:name="Subtitle" w:uiPriority="11" w:qFormat="1"/>
-    <w:lsdException w:name="Salutation" w:semiHidden="1" w:unhideWhenUsed="1"/>
-    <w:lsdException w:name="Date" w:semiHidden="1" w:unhideWhenUsed="1"/>
-    <w:lsdException w:name="Body Text First Indent" w:semiHidden="1" w:unhideWhenUsed="1"/>
-    <w:lsdException w:name="Body Text First Indent 2" w:semiHidden="1" w:unhideWhenUsed="1"/>
-    <w:lsdException w:name="Note Heading" w:semiHidden="1" w:unhideWhenUsed="1"/>
-    <w:lsdException w:name="Body Text 2" w:semiHidden="1" w:unhideWhenUsed="1"/>
-    <w:lsdException w:name="Body Text 3" w:semiHidden="1" w:unhideWhenUsed="1"/>
-    <w:lsdException w:name="Body Text Indent 2" w:semiHidden="1" w:unhideWhenUsed="1"/>
-    <w:lsdException w:name="Body Text Indent 3" w:semiHidden="1" w:unhideWhenUsed="1"/>
-    <w:lsdException w:name="Block Text" w:semiHidden="1" w:unhideWhenUsed="1"/>
-    <w:lsdException w:name="Hyperlink" w:semiHidden="1" w:unhideWhenUsed="1"/>
-    <w:lsdException w:name="FollowedHyperlink" w:semiHidden="1" w:unhideWhenUsed="1"/>
-    <w:lsdException w:name="Strong" w:uiPriority="22" w:qFormat="1"/>
-    <w:lsdException w:name="Emphasis" w:uiPriority="20" w:qFormat="1"/>
-    <w:lsdException w:name="Document Map" w:semiHidden="1" w:unhideWhenUsed="1"/>
-    <w:lsdException w:name="Plain Text" w:semiHidden="1" w:unhideWhenUsed="1"/>
-    <w:lsdException w:name="E-mail Signature" w:semiHidden="1" w:unhideWhenUsed="1"/>
-    <w:lsdException w:name="HTML Top of Form" w:semiHidden="1" w:unhideWhenUsed="1"/>
-    <w:lsdException w:name="HTML Bottom of Form" w:semiHidden="1" w:unhideWhenUsed="1"/>
-    <w:lsdException w:name="Normal (Web)" w:semiHidden="1" w:unhideWhenUsed="1"/>
-    <w:lsdException w:name="HTML Acronym" w:semiHidden="1" w:unhideWhenUsed="1"/>
-    <w:lsdException w:name="HTML Address" w:semiHidden="1" w:unhideWhenUsed="1"/>
-    <w:lsdException w:name="HTML Cite" w:semiHidden="1" w:unhideWhenUsed="1"/>
-    <w:lsdException w:name="HTML Code" w:semiHidden="1" w:unhideWhenUsed="1"/>
-    <w:lsdException w:name="HTML Definition" w:semiHidden="1" w:unhideWhenUsed="1"/>
-    <w:lsdException w:name="HTML Keyboard" w:semiHidden="1" w:unhideWhenUsed="1"/>
-    <w:lsdException w:name="HTML Preformatted" w:semiHidden="1" w:unhideWhenUsed="1"/>
-    <w:lsdException w:name="HTML Sample" w:semiHidden="1" w:unhideWhenUsed="1"/>
-    <w:lsdException w:name="HTML Typewriter" w:semiHidden="1" w:unhideWhenUsed="1"/>
-    <w:lsdException w:name="HTML Variable" w:semiHidden="1" w:unhideWhenUsed="1"/>
-    <w:lsdException w:name="Normal Table" w:semiHidden="1" w:unhideWhenUsed="1"/>
-    <w:lsdException w:name="annotation subject" w:semiHidden="1" w:unhideWhenUsed="1"/>
-    <w:lsdException w:name="No List" w:semiHidden="1" w:unhideWhenUsed="1"/>
-    <w:lsdException w:name="Outline List 1" w:semiHidden="1" w:unhideWhenUsed="1"/>
-    <w:lsdException w:name="Outline List 2" w:semiHidden="1" w:unhideWhenUsed="1"/>
-    <w:lsdException w:name="Outline List 3" w:semiHidden="1" w:unhideWhenUsed="1"/>
-    <w:lsdException w:name="Table Simple 1" w:semiHidden="1" w:unhideWhenUsed="1"/>
-    <w:lsdException w:name="Table Simple 2" w:semiHidden="1" w:unhideWhenUsed="1"/>
-    <w:lsdException w:name="Table Simple 3" w:semiHidden="1" w:unhideWhenUsed="1"/>
-    <w:lsdException w:name="Table Classic 1" w:semiHidden="1" w:unhideWhenUsed="1"/>
-    <w:lsdException w:name="Table Classic 2" w:semiHidden="1" w:unhideWhenUsed="1"/>
-    <w:lsdException w:name="Table Classic 3" w:semiHidden="1" w:unhideWhenUsed="1"/>
-    <w:lsdException w:name="Table Classic 4" w:semiHidden="1" w:unhideWhenUsed="1"/>
-    <w:lsdException w:name="Table Colorful 1" w:semiHidden="1" w:unhideWhenUsed="1"/>
-    <w:lsdException w:name="Table Colorful 2" w:semiHidden="1" w:unhideWhenUsed="1"/>
-    <w:lsdException w:name="Table Colorful 3" w:semiHidden="1" w:unhideWhenUsed="1"/>
-    <w:lsdException w:name="Table Columns 1" w:semiHidden="1" w:unhideWhenUsed="1"/>
-    <w:lsdException w:name="Table Columns 2" w:semiHidden="1" w:unhideWhenUsed="1"/>
-    <w:lsdException w:name="Table Columns 3" w:semiHidden="1" w:unhideWhenUsed="1"/>
-    <w:lsdException w:name="Table Columns 4" w:semiHidden="1" w:unhideWhenUsed="1"/>
-    <w:lsdException w:name="Table Columns 5" w:semiHidden="1" w:unhideWhenUsed="1"/>
-    <w:lsdException w:name="Table Grid 1" w:semiHidden="1" w:unhideWhenUsed="1"/>
-    <w:lsdException w:name="Table Grid 2" w:semiHidden="1" w:unhideWhenUsed="1"/>
-    <w:lsdException w:name="Table Grid 3" w:semiHidden="1" w:unhideWhenUsed="1"/>
-    <w:lsdException w:name="Table Grid 4" w:semiHidden="1" w:unhideWhenUsed="1"/>
-    <w:lsdException w:name="Table Grid 5" w:semiHidden="1" w:unhideWhenUsed="1"/>
-    <w:lsdException w:name="Table Grid 6" w:semiHidden="1" w:unhideWhenUsed="1"/>
-    <w:lsdException w:name="Table Grid 7" w:semiHidden="1" w:unhideWhenUsed="1"/>
-    <w:lsdException w:name="Table Grid 8" w:semiHidden="1" w:unhideWhenUsed="1"/>
-    <w:lsdException w:name="Table List 1" w:semiHidden="1" w:unhideWhenUsed="1"/>
-    <w:lsdException w:name="Table List 2" w:semiHidden="1" w:unhideWhenUsed="1"/>
-    <w:lsdException w:name="Table List 3" w:semiHidden="1" w:unhideWhenUsed="1"/>
-    <w:lsdException w:name="Table List 4" w:semiHidden="1" w:unhideWhenUsed="1"/>
-    <w:lsdException w:name="Table List 5" w:semiHidden="1" w:unhideWhenUsed="1"/>
-    <w:lsdException w:name="Table List 6" w:semiHidden="1" w:unhideWhenUsed="1"/>
-    <w:lsdException w:name="Table List 7" w:semiHidden="1" w:unhideWhenUsed="1"/>
-    <w:lsdException w:name="Table List 8" w:semiHidden="1" w:unhideWhenUsed="1"/>
-    <w:lsdException w:name="Table 3D effects 1" w:semiHidden="1" w:unhideWhenUsed="1"/>
-    <w:lsdException w:name="Table 3D effects 2" w:semiHidden="1" w:unhideWhenUsed="1"/>
-    <w:lsdException w:name="Table 3D effects 3" w:semiHidden="1" w:unhideWhenUsed="1"/>
-    <w:lsdException w:name="Table Contemporary" w:semiHidden="1" w:unhideWhenUsed="1"/>
-    <w:lsdException w:name="Table Elegant" w:semiHidden="1" w:unhideWhenUsed="1"/>
-    <w:lsdException w:name="Table Professional" w:semiHidden="1" w:unhideWhenUsed="1"/>
-    <w:lsdException w:name="Table Subtle 1" w:semiHidden="1" w:unhideWhenUsed="1"/>
-    <w:lsdException w:name="Table Subtle 2" w:semiHidden="1" w:unhideWhenUsed="1"/>
-    <w:lsdException w:name="Table Web 1" w:semiHidden="1" w:unhideWhenUsed="1"/>
-    <w:lsdException w:name="Table Web 2" w:semiHidden="1" w:unhideWhenUsed="1"/>
-    <w:lsdException w:name="Table Web 3" w:semiHidden="1" w:unhideWhenUsed="1"/>
-    <w:lsdException w:name="Balloon Text" w:semiHidden="1" w:unhideWhenUsed="1"/>
-    <w:lsdException w:name="Table Grid" w:uiPriority="39"/>
-    <w:lsdException w:name="Table Theme" w:semiHidden="1" w:unhideWhenUsed="1"/>
-    <w:lsdException w:name="Placeholder Text" w:semiHidden="1"/>
-    <w:lsdException w:name="No Spacing" w:uiPriority="1" w:qFormat="1"/>
-    <w:lsdException w:name="Light Shading" w:uiPriority="60"/>
-    <w:lsdException w:name="Light List" w:uiPriority="61"/>
-    <w:lsdException w:name="Light Grid" w:uiPriority="62"/>
-    <w:lsdException w:name="Medium Shading 1" w:uiPriority="63"/>
-    <w:lsdException w:name="Medium Shading 2" w:uiPriority="64"/>
-    <w:lsdException w:name="Medium List 1" w:uiPriority="65"/>
-    <w:lsdException w:name="Medium List 2" w:uiPriority="66"/>
-    <w:lsdException w:name="Medium Grid 1" w:uiPriority="67"/>
-    <w:lsdException w:name="Medium Grid 2" w:uiPriority="68"/>
-    <w:lsdException w:name="Medium Grid 3" w:uiPriority="69"/>
-    <w:lsdException w:name="Dark List" w:uiPriority="70"/>
-    <w:lsdException w:name="Colorful Shading" w:uiPriority="71"/>
-    <w:lsdException w:name="Colorful List" w:uiPriority="72"/>
-    <w:lsdException w:name="Colorful Grid" w:uiPriority="73"/>
-    <w:lsdException w:name="Light Shading Accent 1" w:uiPriority="60"/>
-    <w:lsdException w:name="Light List Accent 1" w:uiPriority="61"/>
-    <w:lsdException w:name="Light Grid Accent 1" w:uiPriority="62"/>
-    <w:lsdException w:name="Medium Shading 1 Accent 1" w:uiPriority="63"/>
-    <w:lsdException w:name="Medium Shading 2 Accent 1" w:uiPriority="64"/>
-    <w:lsdException w:name="Medium List 1 Accent 1" w:uiPriority="65"/>
-    <w:lsdException w:name="Revision" w:semiHidden="1"/>
-    <w:lsdException w:name="List Paragraph" w:uiPriority="34" w:qFormat="1"/>
-    <w:lsdException w:name="Quote" w:uiPriority="29" w:qFormat="1"/>
-    <w:lsdException w:name="Intense Quote" w:uiPriority="30" w:qFormat="1"/>
-    <w:lsdException w:name="Medium List 2 Accent 1" w:uiPriority="66"/>
-    <w:lsdException w:name="Medium Grid 1 Accent 1" w:uiPriority="67"/>
-    <w:lsdException w:name="Medium Grid 2 Accent 1" w:uiPriority="68"/>
-    <w:lsdException w:name="Medium Grid 3 Accent 1" w:uiPriority="69"/>
-    <w:lsdException w:name="Dark List Accent 1" w:uiPriority="70"/>
-    <w:lsdException w:name="Colorful Shading Accent 1" w:uiPriority="71"/>
-    <w:lsdException w:name="Colorful List Accent 1" w:uiPriority="72"/>
-    <w:lsdException w:name="Colorful Grid Accent 1" w:uiPriority="73"/>
-    <w:lsdException w:name="Light Shading Accent 2" w:uiPriority="60"/>
-    <w:lsdException w:name="Light List Accent 2" w:uiPriority="61"/>
-    <w:lsdException w:name="Light Grid Accent 2" w:uiPriority="62"/>
-    <w:lsdException w:name="Medium Shading 1 Accent 2" w:uiPriority="63"/>
-    <w:lsdException w:name="Medium Shading 2 Accent 2" w:uiPriority="64"/>
-    <w:lsdException w:name="Medium List 1 Accent 2" w:uiPriority="65"/>
-    <w:lsdException w:name="Medium List 2 Accent 2" w:uiPriority="66"/>
-    <w:lsdException w:name="Medium Grid 1 Accent 2" w:uiPriority="67"/>
-    <w:lsdException w:name="Medium Grid 2 Accent 2" w:uiPriority="68"/>
-    <w:lsdException w:name="Medium Grid 3 Accent 2" w:uiPriority="69"/>
-    <w:lsdException w:name="Dark List Accent 2" w:uiPriority="70"/>
-    <w:lsdException w:name="Colorful Shading Accent 2" w:uiPriority="71"/>
-    <w:lsdException w:name="Colorful List Accent 2" w:uiPriority="72"/>
-    <w:lsdException w:name="Colorful Grid Accent 2" w:uiPriority="73"/>
-    <w:lsdException w:name="Light Shading Accent 3" w:uiPriority="60"/>
-    <w:lsdException w:name="Light List Accent 3" w:uiPriority="61"/>
-    <w:lsdException w:name="Light Grid Accent 3" w:uiPriority="62"/>
-    <w:lsdException w:name="Medium Shading 1 Accent 3" w:uiPriority="63"/>
-    <w:lsdException w:name="Medium Shading 2 Accent 3" w:uiPriority="64"/>
-    <w:lsdException w:name="Medium List 1 Accent 3" w:uiPriority="65"/>
-    <w:lsdException w:name="Medium List 2 Accent 3" w:uiPriority="66"/>
-    <w:lsdException w:name="Medium Grid 1 Accent 3" w:uiPriority="67"/>
-    <w:lsdException w:name="Medium Grid 2 Accent 3" w:uiPriority="68"/>
-    <w:lsdException w:name="Medium Grid 3 Accent 3" w:uiPriority="69"/>
-    <w:lsdException w:name="Dark List Accent 3" w:uiPriority="70"/>
-    <w:lsdException w:name="Colorful Shading Accent 3" w:uiPriority="71"/>
-    <w:lsdException w:name="Colorful List Accent 3" w:uiPriority="72"/>
-    <w:lsdException w:name="Colorful Grid Accent 3" w:uiPriority="73"/>
-    <w:lsdException w:name="Light Shading Accent 4" w:uiPriority="60"/>
-    <w:lsdException w:name="Light List Accent 4" w:uiPriority="61"/>
-    <w:lsdException w:name="Light Grid Accent 4" w:uiPriority="62"/>
-    <w:lsdException w:name="Medium Shading 1 Accent 4" w:uiPriority="63"/>
-    <w:lsdException w:name="Medium Shading 2 Accent 4" w:uiPriority="64"/>
-    <w:lsdException w:name="Medium List 1 Accent 4" w:uiPriority="65"/>
-    <w:lsdException w:name="Medium List 2 Accent 4" w:uiPriority="66"/>
-    <w:lsdException w:name="Medium Grid 1 Accent 4" w:uiPriority="67"/>
-    <w:lsdException w:name="Medium Grid 2 Accent 4" w:uiPriority="68"/>
-    <w:lsdException w:name="Medium Grid 3 Accent 4" w:uiPriority="69"/>
-    <w:lsdException w:name="Dark List Accent 4" w:uiPriority="70"/>
-    <w:lsdException w:name="Colorful Shading Accent 4" w:uiPriority="71"/>
-    <w:lsdException w:name="Colorful List Accent 4" w:uiPriority="72"/>
-    <w:lsdException w:name="Colorful Grid Accent 4" w:uiPriority="73"/>
-    <w:lsdException w:name="Light Shading Accent 5" w:uiPriority="60"/>
-    <w:lsdException w:name="Light List Accent 5" w:uiPriority="61"/>
-    <w:lsdException w:name="Light Grid Accent 5" w:uiPriority="62"/>
-    <w:lsdException w:name="Medium Shading 1 Accent 5" w:uiPriority="63"/>
-    <w:lsdException w:name="Medium Shading 2 Accent 5" w:uiPriority="64"/>
-    <w:lsdException w:name="Medium List 1 Accent 5" w:uiPriority="65"/>
-    <w:lsdException w:name="Medium List 2 Accent 5" w:uiPriority="66"/>
-    <w:lsdException w:name="Medium Grid 1 Accent 5" w:uiPriority="67"/>
-    <w:lsdException w:name="Medium Grid 2 Accent 5" w:uiPriority="68"/>
-    <w:lsdException w:name="Medium Grid 3 Accent 5" w:uiPriority="69"/>
-    <w:lsdException w:name="Dark List Accent 5" w:uiPriority="70"/>
-    <w:lsdException w:name="Colorful Shading Accent 5" w:uiPriority="71"/>
-    <w:lsdException w:name="Colorful List Accent 5" w:uiPriority="72"/>
-    <w:lsdException w:name="Colorful Grid Accent 5" w:uiPriority="73"/>
-    <w:lsdException w:name="Light Shading Accent 6" w:uiPriority="60"/>
-    <w:lsdException w:name="Light List Accent 6" w:uiPriority="61"/>
-    <w:lsdException w:name="Light Grid Accent 6" w:uiPriority="62"/>
-    <w:lsdException w:name="Medium Shading 1 Accent 6" w:uiPriority="63"/>
-    <w:lsdException w:name="Medium Shading 2 Accent 6" w:uiPriority="64"/>
-    <w:lsdException w:name="Medium List 1 Accent 6" w:uiPriority="65"/>
-    <w:lsdException w:name="Medium List 2 Accent 6" w:uiPriority="66"/>
-    <w:lsdException w:name="Medium Grid 1 Accent 6" w:uiPriority="67"/>
-    <w:lsdException w:name="Medium Grid 2 Accent 6" w:uiPriority="68"/>
-    <w:lsdException w:name="Medium Grid 3 Accent 6" w:uiPriority="69"/>
-    <w:lsdException w:name="Dark List Accent 6" w:uiPriority="70"/>
-    <w:lsdException w:name="Colorful Shading Accent 6" w:uiPriority="71"/>
-    <w:lsdException w:name="Colorful List Accent 6" w:uiPriority="72"/>
-    <w:lsdException w:name="Colorful Grid Accent 6" w:uiPriority="73"/>
-    <w:lsdException w:name="Subtle Emphasis" w:uiPriority="19" w:qFormat="1"/>
-    <w:lsdException w:name="Intense Emphasis" w:uiPriority="21" w:qFormat="1"/>
-    <w:lsdException w:name="Subtle Reference" w:uiPriority="31" w:qFormat="1"/>
-    <w:lsdException w:name="Intense Reference" w:uiPriority="32" w:qFormat="1"/>
-    <w:lsdException w:name="Book Title" w:uiPriority="33" w:qFormat="1"/>
-    <w:lsdException w:name="Bibliography" w:semiHidden="1" w:uiPriority="37" w:unhideWhenUsed="1"/>
-    <w:lsdException w:name="TOC Heading" w:semiHidden="1" w:uiPriority="39" w:unhideWhenUsed="1" w:qFormat="1"/>
-    <w:lsdException w:name="Plain Table 1" w:uiPriority="41"/>
-    <w:lsdException w:name="Plain Table 2" w:uiPriority="42"/>
-    <w:lsdException w:name="Plain Table 3" w:uiPriority="43"/>
-    <w:lsdException w:name="Plain Table 4" w:uiPriority="44"/>
-    <w:lsdException w:name="Plain Table 5" w:uiPriority="45"/>
-    <w:lsdException w:name="Grid Table Light" w:uiPriority="40"/>
-    <w:lsdException w:name="Grid Table 1 Light" w:uiPriority="46"/>
-    <w:lsdException w:name="Grid Table 2" w:uiPriority="47"/>
-    <w:lsdException w:name="Grid Table 3" w:uiPriority="48"/>
-    <w:lsdException w:name="Grid Table 4" w:uiPriority="49"/>
-    <w:lsdException w:name="Grid Table 5 Dark" w:uiPriority="50"/>
-    <w:lsdException w:name="Grid Table 6 Colorful" w:uiPriority="51"/>
-    <w:lsdException w:name="Grid Table 7 Colorful" w:uiPriority="52"/>
-    <w:lsdException w:name="Grid Table 1 Light Accent 1" w:uiPriority="46"/>
-    <w:lsdException w:name="Grid Table 2 Accent 1" w:uiPriority="47"/>
-    <w:lsdException w:name="Grid Table 3 Accent 1" w:uiPriority="48"/>
-    <w:lsdException w:name="Grid Table 4 Accent 1" w:uiPriority="49"/>
-    <w:lsdException w:name="Grid Table 5 Dark Accent 1" w:uiPriority="50"/>
-    <w:lsdException w:name="Grid Table 6 Colorful Accent 1" w:uiPriority="51"/>
-    <w:lsdException w:name="Grid Table 7 Colorful Accent 1" w:uiPriority="52"/>
-    <w:lsdException w:name="Grid Table 1 Light Accent 2" w:uiPriority="46"/>
-    <w:lsdException w:name="Grid Table 2 Accent 2" w:uiPriority="47"/>
-    <w:lsdException w:name="Grid Table 3 Accent 2" w:uiPriority="48"/>
-    <w:lsdException w:name="Grid Table 4 Accent 2" w:uiPriority="49"/>
-    <w:lsdException w:name="Grid Table 5 Dark Accent 2" w:uiPriority="50"/>
-    <w:lsdException w:name="Grid Table 6 Colorful Accent 2" w:uiPriority="51"/>
-    <w:lsdException w:name="Grid Table 7 Colorful Accent 2" w:uiPriority="52"/>
-    <w:lsdException w:name="Grid Table 1 Light Accent 3" w:uiPriority="46"/>
-    <w:lsdException w:name="Grid Table 2 Accent 3" w:uiPriority="47"/>
-    <w:lsdException w:name="Grid Table 3 Accent 3" w:uiPriority="48"/>
-    <w:lsdException w:name="Grid Table 4 Accent 3" w:uiPriority="49"/>
-    <w:lsdException w:name="Grid Table 5 Dark Accent 3" w:uiPriority="50"/>
-    <w:lsdException w:name="Grid Table 6 Colorful Accent 3" w:uiPriority="51"/>
-    <w:lsdException w:name="Grid Table 7 Colorful Accent 3" w:uiPriority="52"/>
-    <w:lsdException w:name="Grid Table 1 Light Accent 4" w:uiPriority="46"/>
-    <w:lsdException w:name="Grid Table 2 Accent 4" w:uiPriority="47"/>
-    <w:lsdException w:name="Grid Table 3 Accent 4" w:uiPriority="48"/>
-    <w:lsdException w:name="Grid Table 4 Accent 4" w:uiPriority="49"/>
-    <w:lsdException w:name="Grid Table 5 Dark Accent 4" w:uiPriority="50"/>
-    <w:lsdException w:name="Grid Table 6 Colorful Accent 4" w:uiPriority="51"/>
-    <w:lsdException w:name="Grid Table 7 Colorful Accent 4" w:uiPriority="52"/>
-    <w:lsdException w:name="Grid Table 1 Light Accent 5" w:uiPriority="46"/>
-    <w:lsdException w:name="Grid Table 2 Accent 5" w:uiPriority="47"/>
-    <w:lsdException w:name="Grid Table 3 Accent 5" w:uiPriority="48"/>
-    <w:lsdException w:name="Grid Table 4 Accent 5" w:uiPriority="49"/>
-    <w:lsdException w:name="Grid Table 5 Dark Accent 5" w:uiPriority="50"/>
-    <w:lsdException w:name="Grid Table 6 Colorful Accent 5" w:uiPriority="51"/>
-    <w:lsdException w:name="Grid Table 7 Colorful Accent 5" w:uiPriority="52"/>
-    <w:lsdException w:name="Grid Table 1 Light Accent 6" w:uiPriority="46"/>
-    <w:lsdException w:name="Grid Table 2 Accent 6" w:uiPriority="47"/>
-    <w:lsdException w:name="Grid Table 3 Accent 6" w:uiPriority="48"/>
-    <w:lsdException w:name="Grid Table 4 Accent 6" w:uiPriority="49"/>
-    <w:lsdException w:name="Grid Table 5 Dark Accent 6" w:uiPriority="50"/>
-    <w:lsdException w:name="Grid Table 6 Colorful Accent 6" w:uiPriority="51"/>
-    <w:lsdException w:name="Grid Table 7 Colorful Accent 6" w:uiPriority="52"/>
-    <w:lsdException w:name="List Table 1 Light" w:uiPriority="46"/>
-    <w:lsdException w:name="List Table 2" w:uiPriority="47"/>
-    <w:lsdException w:name="List Table 3" w:uiPriority="48"/>
-    <w:lsdException w:name="List Table 4" w:uiPriority="49"/>
-    <w:lsdException w:name="List Table 5 Dark" w:uiPriority="50"/>
-    <w:lsdException w:name="List Table 6 Colorful" w:uiPriority="51"/>
-    <w:lsdException w:name="List Table 7 Colorful" w:uiPriority="52"/>
-    <w:lsdException w:name="List Table 1 Light Accent 1" w:uiPriority="46"/>
-    <w:lsdException w:name="List Table 2 Accent 1" w:uiPriority="47"/>
-    <w:lsdException w:name="List Table 3 Accent 1" w:uiPriority="48"/>
-    <w:lsdException w:name="List Table 4 Accent 1" w:uiPriority="49"/>
-    <w:lsdException w:name="List Table 5 Dark Accent 1" w:uiPriority="50"/>
-    <w:lsdException w:name="List Table 6 Colorful Accent 1" w:uiPriority="51"/>
-    <w:lsdException w:name="List Table 7 Colorful Accent 1" w:uiPriority="52"/>
-    <w:lsdException w:name="List Table 1 Light Accent 2" w:uiPriority="46"/>
-    <w:lsdException w:name="List Table 2 Accent 2" w:uiPriority="47"/>
-    <w:lsdException w:name="List Table 3 Accent 2" w:uiPriority="48"/>
-    <w:lsdException w:name="List Table 4 Accent 2" w:uiPriority="49"/>
-    <w:lsdException w:name="List Table 5 Dark Accent 2" w:uiPriority="50"/>
-    <w:lsdException w:name="List Table 6 Colorful Accent 2" w:uiPriority="51"/>
-    <w:lsdException w:name="List Table 7 Colorful Accent 2" w:uiPriority="52"/>
-    <w:lsdException w:name="List Table 1 Light Accent 3" w:uiPriority="46"/>
-    <w:lsdException w:name="List Table 2 Accent 3" w:uiPriority="47"/>
-    <w:lsdException w:name="List Table 3 Accent 3" w:uiPriority="48"/>
-    <w:lsdException w:name="List Table 4 Accent 3" w:uiPriority="49"/>
-    <w:lsdException w:name="List Table 5 Dark Accent 3" w:uiPriority="50"/>
-    <w:lsdException w:name="List Table 6 Colorful Accent 3" w:uiPriority="51"/>
-    <w:lsdException w:name="List Table 7 Colorful Accent 3" w:uiPriority="52"/>
-    <w:lsdException w:name="List Table 1 Light Accent 4" w:uiPriority="46"/>
-    <w:lsdException w:name="List Table 2 Accent 4" w:uiPriority="47"/>
-    <w:lsdException w:name="List Table 3 Accent 4" w:uiPriority="48"/>
-    <w:lsdException w:name="List Table 4 Accent 4" w:uiPriority="49"/>
-    <w:lsdException w:name="List Table 5 Dark Accent 4" w:uiPriority="50"/>
-    <w:lsdException w:name="List Table 6 Colorful Accent 4" w:uiPriority="51"/>
-    <w:lsdException w:name="List Table 7 Colorful Accent 4" w:uiPriority="52"/>
-    <w:lsdException w:name="List Table 1 Light Accent 5" w:uiPriority="46"/>
-    <w:lsdException w:name="List Table 2 Accent 5" w:uiPriority="47"/>
-    <w:lsdException w:name="List Table 3 Accent 5" w:uiPriority="48"/>
-    <w:lsdException w:name="List Table 4 Accent 5" w:uiPriority="49"/>
-    <w:lsdException w:name="List Table 5 Dark Accent 5" w:uiPriority="50"/>
-    <w:lsdException w:name="List Table 6 Colorful Accent 5" w:uiPriority="51"/>
-    <w:lsdException w:name="List Table 7 Colorful Accent 5" w:uiPriority="52"/>
-    <w:lsdException w:name="List Table 1 Light Accent 6" w:uiPriority="46"/>
-    <w:lsdException w:name="List Table 2 Accent 6" w:uiPriority="47"/>
-    <w:lsdException w:name="List Table 3 Accent 6" w:uiPriority="48"/>
-    <w:lsdException w:name="List Table 4 Accent 6" w:uiPriority="49"/>
-    <w:lsdException w:name="List Table 5 Dark Accent 6" w:uiPriority="50"/>
-    <w:lsdException w:name="List Table 6 Colorful Accent 6" w:uiPriority="51"/>
-    <w:lsdException w:name="List Table 7 Colorful Accent 6" w:uiPriority="52"/>
-  </w:latentStyles>
-  <w:style w:type="paragraph" w:default="1" w:styleId="a">
-    <w:name w:val="Normal"/>
-    <w:qFormat/>
-  </w:style>
-  <w:style w:type="character" w:default="1" w:styleId="a0">
-    <w:name w:val="Default Paragraph Font"/>
-    <w:uiPriority w:val="1"/>
-    <w:semiHidden/>
-    <w:unhideWhenUsed/>
-  </w:style>
-  <w:style w:type="table" w:default="1" w:styleId="a1">
-    <w:name w:val="Normal Table"/>
-    <w:uiPriority w:val="99"/>
-    <w:semiHidden/>
-    <w:unhideWhenUsed/>
-    <w:tblPr>
-      <w:tblInd w:w="0" w:type="dxa"/>
-      <w:tblCellMar>
-        <w:top w:w="0" w:type="dxa"/>
-        <w:left w:w="108" w:type="dxa"/>
-        <w:bottom w:w="0" w:type="dxa"/>
-        <w:right w:w="108" w:type="dxa"/>
-      </w:tblCellMar>
-    </w:tblPr>
-  </w:style>
-  <w:style w:type="numbering" w:default="1" w:styleId="a2">
-    <w:name w:val="No List"/>
-    <w:uiPriority w:val="99"/>
-    <w:semiHidden/>
-    <w:unhideWhenUsed/>
-  </w:style>
-  <w:style w:type="character" w:styleId="a3">
-    <w:name w:val="Placeholder Text"/>
-    <w:basedOn w:val="a0"/>
-    <w:uiPriority w:val="99"/>
-    <w:semiHidden/>
-    <w:rsid w:val="00B326BA"/>
-    <w:rPr>
-      <w:color w:val="808080"/>
-    </w:rPr>
-  </w:style>
-</w:styles>
-</file>
-
-<file path=word/glossary/webSettings.xml><?xml version="1.0" encoding="utf-8"?>
-<w:webSettings xmlns:mc="http://schemas.openxmlformats.org/markup-compatibility/2006" xmlns:r="http://schemas.openxmlformats.org/officeDocument/2006/relationships" xmlns:w="http://schemas.openxmlformats.org/wordprocessingml/2006/main" xmlns:w14="http://schemas.microsoft.com/office/word/2010/wordml" xmlns:w15="http://schemas.microsoft.com/office/word/2012/wordml" xmlns:w16se="http://schemas.microsoft.com/office/word/2015/wordml/symex" mc:Ignorable="w14 w15 w16se">
-  <w:optimizeForBrowser/>
-  <w:allowPNG/>
-</w:webSettings>
-</file>
-
 <file path=word/theme/theme1.xml><?xml version="1.0" encoding="utf-8"?>
 <a:theme xmlns:a="http://schemas.openxmlformats.org/drawingml/2006/main" name="Student Report">
   <a:themeElements>

</xml_diff>

<commit_message>
Some plots and the report
</commit_message>
<xml_diff>
--- a/Assignment 3/Report.docx
+++ b/Assignment 3/Report.docx
@@ -62,7 +62,7 @@
             <mc:AlternateContent>
               <mc:Choice Requires="wps">
                 <w:drawing>
-                  <wp:anchor distT="0" distB="0" distL="114300" distR="114300" simplePos="0" relativeHeight="251655168" behindDoc="0" locked="0" layoutInCell="1" hidden="0" allowOverlap="1">
+                  <wp:anchor distT="0" distB="0" distL="114300" distR="114300" simplePos="0" relativeHeight="251648000" behindDoc="0" locked="0" layoutInCell="1" hidden="0" allowOverlap="1">
                     <wp:simplePos x="0" y="0"/>
                     <wp:positionH relativeFrom="column">
                       <wp:posOffset>-334645</wp:posOffset>
@@ -200,7 +200,7 @@
               </mc:Choice>
               <mc:Fallback>
                 <w:pict>
-                  <v:rect id="Rectangle 41" o:spid="_x0000_s1026" style="position:absolute;margin-left:-26.35pt;margin-top:329.35pt;width:494.4pt;height:195pt;z-index:251655168;visibility:visible;mso-wrap-style:square;mso-width-percent:0;mso-height-percent:0;mso-wrap-distance-left:9pt;mso-wrap-distance-top:0;mso-wrap-distance-right:9pt;mso-wrap-distance-bottom:0;mso-position-horizontal:absolute;mso-position-horizontal-relative:text;mso-position-vertical:absolute;mso-position-vertical-relative:text;mso-width-percent:0;mso-height-percent:0;mso-width-relative:margin;mso-height-relative:margin;v-text-anchor:top" o:gfxdata="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" filled="f" stroked="f">
+                  <v:rect id="Rectangle 41" o:spid="_x0000_s1026" style="position:absolute;margin-left:-26.35pt;margin-top:329.35pt;width:494.4pt;height:195pt;z-index:251648000;visibility:visible;mso-wrap-style:square;mso-width-percent:0;mso-height-percent:0;mso-wrap-distance-left:9pt;mso-wrap-distance-top:0;mso-wrap-distance-right:9pt;mso-wrap-distance-bottom:0;mso-position-horizontal:absolute;mso-position-horizontal-relative:text;mso-position-vertical:absolute;mso-position-vertical-relative:text;mso-width-percent:0;mso-height-percent:0;mso-width-relative:margin;mso-height-relative:margin;v-text-anchor:top" o:gfxdata="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" filled="f" stroked="f">
                     <v:textbox inset="0,0,0,0">
                       <w:txbxContent>
                         <w:p>
@@ -307,7 +307,7 @@
               <w:lang w:val="en-US" w:eastAsia="en-US"/>
             </w:rPr>
             <w:drawing>
-              <wp:anchor distT="0" distB="0" distL="114300" distR="114300" simplePos="0" relativeHeight="251653120" behindDoc="0" locked="0" layoutInCell="1" hidden="0" allowOverlap="1">
+              <wp:anchor distT="0" distB="0" distL="114300" distR="114300" simplePos="0" relativeHeight="251645952" behindDoc="0" locked="0" layoutInCell="1" hidden="0" allowOverlap="1">
                 <wp:simplePos x="0" y="0"/>
                 <wp:positionH relativeFrom="column">
                   <wp:posOffset>840740</wp:posOffset>
@@ -363,7 +363,7 @@
             <mc:AlternateContent>
               <mc:Choice Requires="wps">
                 <w:drawing>
-                  <wp:anchor distT="0" distB="0" distL="114300" distR="114300" simplePos="0" relativeHeight="251654144" behindDoc="0" locked="0" layoutInCell="1" hidden="0" allowOverlap="1">
+                  <wp:anchor distT="0" distB="0" distL="114300" distR="114300" simplePos="0" relativeHeight="251646976" behindDoc="0" locked="0" layoutInCell="1" hidden="0" allowOverlap="1">
                     <wp:simplePos x="0" y="0"/>
                     <wp:positionH relativeFrom="column">
                       <wp:posOffset>947738</wp:posOffset>
@@ -422,7 +422,7 @@
               </mc:Choice>
               <mc:Fallback>
                 <w:pict>
-                  <v:rect id="Rectangle 38" o:spid="_x0000_s1027" style="position:absolute;margin-left:74.65pt;margin-top:590.25pt;width:311.25pt;height:21.65pt;z-index:251654144;visibility:visible;mso-wrap-style:square;mso-wrap-distance-left:9pt;mso-wrap-distance-top:0;mso-wrap-distance-right:9pt;mso-wrap-distance-bottom:0;mso-position-horizontal:absolute;mso-position-horizontal-relative:text;mso-position-vertical:absolute;mso-position-vertical-relative:text;v-text-anchor:top" o:gfxdata="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" filled="f" stroked="f">
+                  <v:rect id="Rectangle 38" o:spid="_x0000_s1027" style="position:absolute;margin-left:74.65pt;margin-top:590.25pt;width:311.25pt;height:21.65pt;z-index:251646976;visibility:visible;mso-wrap-style:square;mso-wrap-distance-left:9pt;mso-wrap-distance-top:0;mso-wrap-distance-right:9pt;mso-wrap-distance-bottom:0;mso-position-horizontal:absolute;mso-position-horizontal-relative:text;mso-position-vertical:absolute;mso-position-vertical-relative:text;v-text-anchor:top" o:gfxdata="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" filled="f" stroked="f">
                     <v:textbox inset="0,1.2694mm,0,1.2694mm">
                       <w:txbxContent>
                         <w:p>
@@ -457,7 +457,7 @@
             <mc:AlternateContent>
               <mc:Choice Requires="wps">
                 <w:drawing>
-                  <wp:anchor distT="0" distB="0" distL="114300" distR="114300" simplePos="0" relativeHeight="251656192" behindDoc="0" locked="0" layoutInCell="1" hidden="0" allowOverlap="1">
+                  <wp:anchor distT="0" distB="0" distL="114300" distR="114300" simplePos="0" relativeHeight="251649024" behindDoc="0" locked="0" layoutInCell="1" hidden="0" allowOverlap="1">
                     <wp:simplePos x="0" y="0"/>
                     <wp:positionH relativeFrom="column">
                       <wp:posOffset>833438</wp:posOffset>
@@ -516,7 +516,7 @@
               </mc:Choice>
               <mc:Fallback>
                 <w:pict>
-                  <v:rect id="Rectangle 39" o:spid="_x0000_s1028" style="position:absolute;margin-left:65.65pt;margin-top:568.5pt;width:311.25pt;height:21.6pt;z-index:251656192;visibility:visible;mso-wrap-style:square;mso-wrap-distance-left:9pt;mso-wrap-distance-top:0;mso-wrap-distance-right:9pt;mso-wrap-distance-bottom:0;mso-position-horizontal:absolute;mso-position-horizontal-relative:text;mso-position-vertical:absolute;mso-position-vertical-relative:text;v-text-anchor:top" o:gfxdata="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" filled="f" stroked="f">
+                  <v:rect id="Rectangle 39" o:spid="_x0000_s1028" style="position:absolute;margin-left:65.65pt;margin-top:568.5pt;width:311.25pt;height:21.6pt;z-index:251649024;visibility:visible;mso-wrap-style:square;mso-wrap-distance-left:9pt;mso-wrap-distance-top:0;mso-wrap-distance-right:9pt;mso-wrap-distance-bottom:0;mso-position-horizontal:absolute;mso-position-horizontal-relative:text;mso-position-vertical:absolute;mso-position-vertical-relative:text;v-text-anchor:top" o:gfxdata="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" filled="f" stroked="f">
                     <v:textbox inset="0,1.2694mm,0,1.2694mm">
                       <w:txbxContent>
                         <w:p>
@@ -638,7 +638,7 @@
           <w:lang w:val="en-US" w:eastAsia="en-US"/>
         </w:rPr>
         <w:drawing>
-          <wp:anchor distT="0" distB="0" distL="114300" distR="114300" simplePos="0" relativeHeight="251657216" behindDoc="0" locked="0" layoutInCell="1" allowOverlap="1">
+          <wp:anchor distT="0" distB="0" distL="114300" distR="114300" simplePos="0" relativeHeight="251650048" behindDoc="0" locked="0" layoutInCell="1" allowOverlap="1">
             <wp:simplePos x="0" y="0"/>
             <wp:positionH relativeFrom="column">
               <wp:posOffset>518795</wp:posOffset>
@@ -805,7 +805,7 @@
         <mc:AlternateContent>
           <mc:Choice Requires="wpg">
             <w:drawing>
-              <wp:anchor distT="0" distB="0" distL="114300" distR="114300" simplePos="0" relativeHeight="251663360" behindDoc="0" locked="0" layoutInCell="1" allowOverlap="1">
+              <wp:anchor distT="0" distB="0" distL="114300" distR="114300" simplePos="0" relativeHeight="251656192" behindDoc="0" locked="0" layoutInCell="1" allowOverlap="1">
                 <wp:simplePos x="0" y="0"/>
                 <wp:positionH relativeFrom="column">
                   <wp:posOffset>-167005</wp:posOffset>
@@ -916,7 +916,7 @@
           </mc:Choice>
           <mc:Fallback>
             <w:pict>
-              <v:group w14:anchorId="787184F6" id="Group 13" o:spid="_x0000_s1026" style="position:absolute;margin-left:-13.15pt;margin-top:69.7pt;width:474.6pt;height:498.75pt;z-index:251663360;mso-width-relative:margin;mso-height-relative:margin" coordorigin="304,1167" coordsize="60274,63342" o:gfxdata="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">
+              <v:group w14:anchorId="0EE4E283" id="Group 13" o:spid="_x0000_s1026" style="position:absolute;margin-left:-13.15pt;margin-top:69.7pt;width:474.6pt;height:498.75pt;z-index:251656192;mso-width-relative:margin;mso-height-relative:margin" coordorigin="304,1167" coordsize="60274,63342" o:gfxdata="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">
                 <v:shapetype id="_x0000_t75" coordsize="21600,21600" o:spt="75" o:preferrelative="t" path="m@4@5l@4@11@9@11@9@5xe" filled="f" stroked="f">
                   <v:stroke joinstyle="miter"/>
                   <v:formulas>
@@ -936,11 +936,11 @@
                   <v:path o:extrusionok="f" gradientshapeok="t" o:connecttype="rect"/>
                   <o:lock v:ext="edit" aspectratio="t"/>
                 </v:shapetype>
-                <v:shape id="Picture 8" o:spid="_x0000_s1027" type="#_x0000_t75" style="position:absolute;left:484;top:1167;width:59333;height:31130;visibility:visible;mso-wrap-style:square" o:gfxdata="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">
+                <v:shape id="Picture 8" o:spid="_x0000_s1027" type="#_x0000_t75" style="position:absolute;left:484;top:1167;width:59333;height:31130;visibility:visible;mso-wrap-style:square" o:gfxdata="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">
                   <v:imagedata r:id="rId12" o:title="" croptop="2889f" cropbottom="4240f" cropleft="6214f" cropright="5053f"/>
                   <v:path arrowok="t"/>
                 </v:shape>
-                <v:shape id="Picture 9" o:spid="_x0000_s1028" type="#_x0000_t75" style="position:absolute;left:304;top:31851;width:60275;height:32658;visibility:visible;mso-wrap-style:square" o:gfxdata="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">
+                <v:shape id="Picture 9" o:spid="_x0000_s1028" type="#_x0000_t75" style="position:absolute;left:304;top:31851;width:60275;height:32658;visibility:visible;mso-wrap-style:square" o:gfxdata="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">
                   <v:imagedata r:id="rId13" o:title="" croptop="959f" cropbottom="2384f" cropleft="5520f" cropright="4062f"/>
                   <v:path arrowok="t"/>
                 </v:shape>
@@ -1030,7 +1030,7 @@
         <mc:AlternateContent>
           <mc:Choice Requires="wpg">
             <w:drawing>
-              <wp:anchor distT="0" distB="0" distL="114300" distR="114300" simplePos="0" relativeHeight="251666432" behindDoc="0" locked="0" layoutInCell="1" allowOverlap="1">
+              <wp:anchor distT="0" distB="0" distL="114300" distR="114300" simplePos="0" relativeHeight="251659264" behindDoc="0" locked="0" layoutInCell="1" allowOverlap="1">
                 <wp:simplePos x="0" y="0"/>
                 <wp:positionH relativeFrom="column">
                   <wp:posOffset>-357505</wp:posOffset>
@@ -1141,12 +1141,12 @@
           </mc:Choice>
           <mc:Fallback>
             <w:pict>
-              <v:group w14:anchorId="045EA17B" id="Group 16" o:spid="_x0000_s1026" style="position:absolute;margin-left:-28.15pt;margin-top:18.45pt;width:489.6pt;height:507.4pt;z-index:251666432;mso-width-relative:margin;mso-height-relative:margin" coordorigin="-483,329" coordsize="62185,64440" o:gfxdata="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">
-                <v:shape id="Picture 14" o:spid="_x0000_s1027" type="#_x0000_t75" style="position:absolute;left:-483;top:329;width:62185;height:33632;visibility:visible;mso-wrap-style:square" o:gfxdata="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">
+              <v:group w14:anchorId="632CCBA2" id="Group 16" o:spid="_x0000_s1026" style="position:absolute;margin-left:-28.15pt;margin-top:18.45pt;width:489.6pt;height:507.4pt;z-index:251659264;mso-width-relative:margin;mso-height-relative:margin" coordorigin="-483,329" coordsize="62185,64440" o:gfxdata="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">
+                <v:shape id="Picture 14" o:spid="_x0000_s1027" type="#_x0000_t75" style="position:absolute;left:-483;top:329;width:62185;height:33632;visibility:visible;mso-wrap-style:square" o:gfxdata="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">
                   <v:imagedata r:id="rId16" o:title="" croptop="1172f" cropbottom="3239f" cropleft="6042f" cropright="4395f"/>
                   <v:path arrowok="t"/>
                 </v:shape>
-                <v:shape id="Picture 15" o:spid="_x0000_s1028" type="#_x0000_t75" style="position:absolute;left:685;top:32918;width:59798;height:31852;visibility:visible;mso-wrap-style:square" o:gfxdata="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">
+                <v:shape id="Picture 15" o:spid="_x0000_s1028" type="#_x0000_t75" style="position:absolute;left:685;top:32918;width:59798;height:31852;visibility:visible;mso-wrap-style:square" o:gfxdata="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">
                   <v:imagedata r:id="rId17" o:title="" croptop="2112f" cropbottom="4110f" cropleft="6456f" cropright="4811f"/>
                   <v:path arrowok="t"/>
                 </v:shape>
@@ -1387,7 +1387,7 @@
           <w:lang w:val="en-US" w:eastAsia="en-US"/>
         </w:rPr>
         <w:drawing>
-          <wp:anchor distT="0" distB="0" distL="114300" distR="114300" simplePos="0" relativeHeight="251667456" behindDoc="0" locked="0" layoutInCell="1" allowOverlap="1">
+          <wp:anchor distT="0" distB="0" distL="114300" distR="114300" simplePos="0" relativeHeight="251660288" behindDoc="0" locked="0" layoutInCell="1" allowOverlap="1">
             <wp:simplePos x="0" y="0"/>
             <wp:positionH relativeFrom="column">
               <wp:posOffset>633095</wp:posOffset>
@@ -1565,7 +1565,7 @@
           <w:lang w:val="en-US" w:eastAsia="en-US"/>
         </w:rPr>
         <w:drawing>
-          <wp:anchor distT="0" distB="0" distL="114300" distR="114300" simplePos="0" relativeHeight="251668480" behindDoc="0" locked="0" layoutInCell="1" allowOverlap="1">
+          <wp:anchor distT="0" distB="0" distL="114300" distR="114300" simplePos="0" relativeHeight="251661312" behindDoc="0" locked="0" layoutInCell="1" allowOverlap="1">
             <wp:simplePos x="0" y="0"/>
             <wp:positionH relativeFrom="column">
               <wp:posOffset>-67945</wp:posOffset>
@@ -1692,7 +1692,7 @@
         </w:rPr>
         <w:lastRenderedPageBreak/>
         <w:drawing>
-          <wp:anchor distT="0" distB="0" distL="114300" distR="114300" simplePos="0" relativeHeight="251669504" behindDoc="0" locked="0" layoutInCell="1" allowOverlap="1">
+          <wp:anchor distT="0" distB="0" distL="114300" distR="114300" simplePos="0" relativeHeight="251662336" behindDoc="0" locked="0" layoutInCell="1" allowOverlap="1">
             <wp:simplePos x="0" y="0"/>
             <wp:positionH relativeFrom="column">
               <wp:posOffset>-396240</wp:posOffset>
@@ -1879,7 +1879,7 @@
           <w:lang w:val="en-US" w:eastAsia="en-US"/>
         </w:rPr>
         <w:drawing>
-          <wp:anchor distT="0" distB="0" distL="114300" distR="114300" simplePos="0" relativeHeight="251670528" behindDoc="0" locked="0" layoutInCell="1" allowOverlap="1">
+          <wp:anchor distT="0" distB="0" distL="114300" distR="114300" simplePos="0" relativeHeight="251663360" behindDoc="0" locked="0" layoutInCell="1" allowOverlap="1">
             <wp:simplePos x="0" y="0"/>
             <wp:positionH relativeFrom="column">
               <wp:posOffset>953135</wp:posOffset>
@@ -2144,6 +2144,7 @@
         <w:pStyle w:val="2"/>
         <w:rPr>
           <w:sz w:val="24"/>
+          <w:lang w:val="en-US"/>
         </w:rPr>
       </w:pPr>
       <w:r>
@@ -2151,32 +2152,1926 @@
           <w:rFonts w:ascii="Comfortaa" w:eastAsia="Comfortaa" w:hAnsi="Comfortaa" w:cs="Comfortaa"/>
           <w:sz w:val="28"/>
           <w:szCs w:val="28"/>
-        </w:rPr>
-        <w:t>2</w:t>
-      </w:r>
+          <w:lang w:val="en-US"/>
+        </w:rPr>
+        <w:t xml:space="preserve">2.1 </w:t>
+      </w:r>
+      <w:r>
+        <w:rPr>
+          <w:sz w:val="24"/>
+          <w:lang w:val="en-US"/>
+        </w:rPr>
+        <w:t xml:space="preserve">Beamforming </w:t>
+      </w:r>
+      <w:r>
+        <w:rPr>
+          <w:sz w:val="24"/>
+        </w:rPr>
+        <w:t>σε</w:t>
+      </w:r>
+      <w:r>
+        <w:rPr>
+          <w:sz w:val="24"/>
+          <w:lang w:val="en-US"/>
+        </w:rPr>
+        <w:t xml:space="preserve"> </w:t>
+      </w:r>
+      <w:r>
+        <w:rPr>
+          <w:sz w:val="24"/>
+        </w:rPr>
+        <w:t>προσομοιωμένα</w:t>
+      </w:r>
+      <w:r>
+        <w:rPr>
+          <w:sz w:val="24"/>
+          <w:lang w:val="en-US"/>
+        </w:rPr>
+        <w:t xml:space="preserve"> </w:t>
+      </w:r>
+      <w:r>
+        <w:rPr>
+          <w:sz w:val="24"/>
+        </w:rPr>
+        <w:t>σήματα</w:t>
+      </w:r>
+    </w:p>
+    <w:p>
+      <w:pPr>
+        <w:rPr>
+          <w:lang w:val="en-US"/>
+        </w:rPr>
+      </w:pPr>
+    </w:p>
+    <w:p>
+      <w:pPr>
+        <w:pStyle w:val="2"/>
+        <w:rPr>
+          <w:sz w:val="24"/>
+          <w:lang w:val="en-US"/>
+        </w:rPr>
+      </w:pPr>
+      <w:r>
+        <w:rPr>
+          <w:rFonts w:ascii="Comfortaa" w:eastAsia="Comfortaa" w:hAnsi="Comfortaa" w:cs="Comfortaa"/>
+          <w:sz w:val="24"/>
+        </w:rPr>
+        <w:t>Α</w:t>
+      </w:r>
+      <w:r>
+        <w:rPr>
+          <w:rFonts w:ascii="Comfortaa" w:eastAsia="Comfortaa" w:hAnsi="Comfortaa" w:cs="Comfortaa"/>
+          <w:sz w:val="24"/>
+          <w:lang w:val="en-US"/>
+        </w:rPr>
+        <w:t>) Delay-and-sum beamforming</w:t>
+      </w:r>
+      <w:r>
+        <w:rPr>
+          <w:sz w:val="24"/>
+          <w:lang w:val="en-US"/>
+        </w:rPr>
+        <w:t xml:space="preserve"> </w:t>
+      </w:r>
+    </w:p>
+    <w:p>
+      <w:pPr>
+        <w:pStyle w:val="2"/>
+        <w:jc w:val="both"/>
+        <w:rPr>
+          <w:sz w:val="24"/>
+        </w:rPr>
+      </w:pPr>
+      <w:r>
+        <w:rPr>
+          <w:sz w:val="24"/>
+        </w:rPr>
+        <w:t xml:space="preserve">Ερώτημα </w:t>
+      </w:r>
+      <w:r>
+        <w:rPr>
+          <w:rFonts w:ascii="Comfortaa" w:eastAsia="Comfortaa" w:hAnsi="Comfortaa" w:cs="Comfortaa"/>
+          <w:sz w:val="24"/>
+        </w:rPr>
+        <w:t>1</w:t>
+      </w:r>
+      <w:r>
+        <w:rPr>
+          <w:rFonts w:ascii="Comfortaa" w:eastAsia="Comfortaa" w:hAnsi="Comfortaa" w:cs="Comfortaa"/>
+          <w:sz w:val="24"/>
+        </w:rPr>
+        <w:t>,2</w:t>
+      </w:r>
+      <w:r>
+        <w:rPr>
+          <w:sz w:val="24"/>
+        </w:rPr>
+        <w:t xml:space="preserve"> </w:t>
+      </w:r>
+    </w:p>
+    <w:p/>
+    <w:p>
+      <w:r>
+        <w:t>Όπως και πριν υπολογ</w:t>
+      </w:r>
+      <w:r>
+        <w:t>ίσα</w:t>
+      </w:r>
+      <w:r>
+        <w:t xml:space="preserve">με τα βάρη για τον </w:t>
+      </w:r>
+      <w:r>
+        <w:rPr>
+          <w:lang w:val="en-US"/>
+        </w:rPr>
+        <w:t>delay</w:t>
+      </w:r>
+      <w:r>
+        <w:t>-</w:t>
+      </w:r>
+      <w:r>
+        <w:rPr>
+          <w:lang w:val="en-US"/>
+        </w:rPr>
+        <w:t>and</w:t>
+      </w:r>
+      <w:r>
+        <w:t>-</w:t>
+      </w:r>
+      <w:r>
+        <w:rPr>
+          <w:lang w:val="en-US"/>
+        </w:rPr>
+        <w:t>sum</w:t>
+      </w:r>
+      <w:r>
+        <w:t xml:space="preserve"> </w:t>
+      </w:r>
+      <w:r>
+        <w:rPr>
+          <w:lang w:val="en-US"/>
+        </w:rPr>
+        <w:t>beamformer</w:t>
+      </w:r>
+      <w:r>
+        <w:t xml:space="preserve"> </w:t>
+      </w:r>
+      <w:r>
+        <w:t xml:space="preserve">και εφαρμόζοντας το </w:t>
+      </w:r>
+      <w:r>
+        <w:rPr>
+          <w:lang w:val="en-US"/>
+        </w:rPr>
+        <w:t>beamforming</w:t>
+      </w:r>
+      <w:r>
+        <w:t xml:space="preserve"> </w:t>
+      </w:r>
+      <w:r>
+        <w:t>παίρνουμε τις εξής κυματομορφές και σπεκτρογραφήματα:</w:t>
+      </w:r>
+    </w:p>
+    <w:p>
+      <w:r>
+        <w:rPr>
+          <w:noProof/>
+          <w:lang w:val="en-US" w:eastAsia="en-US"/>
+        </w:rPr>
+        <w:lastRenderedPageBreak/>
+        <mc:AlternateContent>
+          <mc:Choice Requires="wpg">
+            <w:drawing>
+              <wp:anchor distT="0" distB="0" distL="114300" distR="114300" simplePos="0" relativeHeight="251666432" behindDoc="0" locked="0" layoutInCell="1" allowOverlap="1">
+                <wp:simplePos x="0" y="0"/>
+                <wp:positionH relativeFrom="column">
+                  <wp:posOffset>3406</wp:posOffset>
+                </wp:positionH>
+                <wp:positionV relativeFrom="paragraph">
+                  <wp:posOffset>520</wp:posOffset>
+                </wp:positionV>
+                <wp:extent cx="5337175" cy="8007003"/>
+                <wp:effectExtent l="0" t="0" r="0" b="0"/>
+                <wp:wrapTopAndBottom/>
+                <wp:docPr id="10" name="Ομάδα 10"/>
+                <wp:cNvGraphicFramePr/>
+                <a:graphic xmlns:a="http://schemas.openxmlformats.org/drawingml/2006/main">
+                  <a:graphicData uri="http://schemas.microsoft.com/office/word/2010/wordprocessingGroup">
+                    <wpg:wgp>
+                      <wpg:cNvGrpSpPr/>
+                      <wpg:grpSpPr>
+                        <a:xfrm>
+                          <a:off x="0" y="0"/>
+                          <a:ext cx="5337175" cy="8007003"/>
+                          <a:chOff x="0" y="0"/>
+                          <a:chExt cx="5337175" cy="8007003"/>
+                        </a:xfrm>
+                      </wpg:grpSpPr>
+                      <pic:pic xmlns:pic="http://schemas.openxmlformats.org/drawingml/2006/picture">
+                        <pic:nvPicPr>
+                          <pic:cNvPr id="6" name="Εικόνα 6"/>
+                          <pic:cNvPicPr>
+                            <a:picLocks noChangeAspect="1"/>
+                          </pic:cNvPicPr>
+                        </pic:nvPicPr>
+                        <pic:blipFill>
+                          <a:blip r:embed="rId23">
+                            <a:extLst>
+                              <a:ext uri="{28A0092B-C50C-407E-A947-70E740481C1C}">
+                                <a14:useLocalDpi xmlns:a14="http://schemas.microsoft.com/office/drawing/2010/main" val="0"/>
+                              </a:ext>
+                            </a:extLst>
+                          </a:blip>
+                          <a:stretch>
+                            <a:fillRect/>
+                          </a:stretch>
+                        </pic:blipFill>
+                        <pic:spPr>
+                          <a:xfrm>
+                            <a:off x="0" y="0"/>
+                            <a:ext cx="5337175" cy="4003040"/>
+                          </a:xfrm>
+                          <a:prstGeom prst="rect">
+                            <a:avLst/>
+                          </a:prstGeom>
+                        </pic:spPr>
+                      </pic:pic>
+                      <pic:pic xmlns:pic="http://schemas.openxmlformats.org/drawingml/2006/picture">
+                        <pic:nvPicPr>
+                          <pic:cNvPr id="7" name="Εικόνα 7"/>
+                          <pic:cNvPicPr>
+                            <a:picLocks noChangeAspect="1"/>
+                          </pic:cNvPicPr>
+                        </pic:nvPicPr>
+                        <pic:blipFill>
+                          <a:blip r:embed="rId24">
+                            <a:extLst>
+                              <a:ext uri="{28A0092B-C50C-407E-A947-70E740481C1C}">
+                                <a14:useLocalDpi xmlns:a14="http://schemas.microsoft.com/office/drawing/2010/main" val="0"/>
+                              </a:ext>
+                            </a:extLst>
+                          </a:blip>
+                          <a:stretch>
+                            <a:fillRect/>
+                          </a:stretch>
+                        </pic:blipFill>
+                        <pic:spPr>
+                          <a:xfrm>
+                            <a:off x="0" y="4003963"/>
+                            <a:ext cx="5337175" cy="4003040"/>
+                          </a:xfrm>
+                          <a:prstGeom prst="rect">
+                            <a:avLst/>
+                          </a:prstGeom>
+                        </pic:spPr>
+                      </pic:pic>
+                    </wpg:wgp>
+                  </a:graphicData>
+                </a:graphic>
+              </wp:anchor>
+            </w:drawing>
+          </mc:Choice>
+          <mc:Fallback>
+            <w:pict>
+              <v:group w14:anchorId="31D7953E" id="Ομάδα 10" o:spid="_x0000_s1026" style="position:absolute;margin-left:.25pt;margin-top:.05pt;width:420.25pt;height:630.45pt;z-index:251666432" coordsize="53371,80070" o:gfxdata="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">
+                <v:shape id="Εικόνα 6" o:spid="_x0000_s1027" type="#_x0000_t75" style="position:absolute;width:53371;height:40030;visibility:visible;mso-wrap-style:square" o:gfxdata="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">
+                  <v:imagedata r:id="rId25" o:title=""/>
+                  <v:path arrowok="t"/>
+                </v:shape>
+                <v:shape id="Εικόνα 7" o:spid="_x0000_s1028" type="#_x0000_t75" style="position:absolute;top:40039;width:53371;height:40031;visibility:visible;mso-wrap-style:square" o:gfxdata="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">
+                  <v:imagedata r:id="rId26" o:title=""/>
+                  <v:path arrowok="t"/>
+                </v:shape>
+                <w10:wrap type="topAndBottom"/>
+              </v:group>
+            </w:pict>
+          </mc:Fallback>
+        </mc:AlternateContent>
+      </w:r>
+    </w:p>
+    <w:p>
+      <w:r>
+        <w:br w:type="page"/>
+      </w:r>
+    </w:p>
+    <w:p>
+      <w:r>
+        <w:rPr>
+          <w:noProof/>
+          <w:lang w:val="en-US" w:eastAsia="en-US"/>
+        </w:rPr>
+        <w:lastRenderedPageBreak/>
+        <mc:AlternateContent>
+          <mc:Choice Requires="wpg">
+            <w:drawing>
+              <wp:anchor distT="0" distB="0" distL="114300" distR="114300" simplePos="0" relativeHeight="251669504" behindDoc="0" locked="0" layoutInCell="1" allowOverlap="1" wp14:anchorId="126E6218" wp14:editId="2FB5DE67">
+                <wp:simplePos x="0" y="0"/>
+                <wp:positionH relativeFrom="margin">
+                  <wp:align>right</wp:align>
+                </wp:positionH>
+                <wp:positionV relativeFrom="paragraph">
+                  <wp:posOffset>96924</wp:posOffset>
+                </wp:positionV>
+                <wp:extent cx="5337175" cy="8007003"/>
+                <wp:effectExtent l="0" t="0" r="0" b="0"/>
+                <wp:wrapTopAndBottom/>
+                <wp:docPr id="19" name="Ομάδα 19"/>
+                <wp:cNvGraphicFramePr/>
+                <a:graphic xmlns:a="http://schemas.openxmlformats.org/drawingml/2006/main">
+                  <a:graphicData uri="http://schemas.microsoft.com/office/word/2010/wordprocessingGroup">
+                    <wpg:wgp>
+                      <wpg:cNvGrpSpPr/>
+                      <wpg:grpSpPr>
+                        <a:xfrm>
+                          <a:off x="0" y="0"/>
+                          <a:ext cx="5337175" cy="8006924"/>
+                          <a:chOff x="0" y="79"/>
+                          <a:chExt cx="5337175" cy="8006924"/>
+                        </a:xfrm>
+                      </wpg:grpSpPr>
+                      <pic:pic xmlns:pic="http://schemas.openxmlformats.org/drawingml/2006/picture">
+                        <pic:nvPicPr>
+                          <pic:cNvPr id="11" name="Εικόνα 11"/>
+                          <pic:cNvPicPr>
+                            <a:picLocks noChangeAspect="1"/>
+                          </pic:cNvPicPr>
+                        </pic:nvPicPr>
+                        <pic:blipFill>
+                          <a:blip r:embed="rId27">
+                            <a:extLst>
+                              <a:ext uri="{28A0092B-C50C-407E-A947-70E740481C1C}">
+                                <a14:useLocalDpi xmlns:a14="http://schemas.microsoft.com/office/drawing/2010/main" val="0"/>
+                              </a:ext>
+                            </a:extLst>
+                          </a:blip>
+                          <a:stretch>
+                            <a:fillRect/>
+                          </a:stretch>
+                        </pic:blipFill>
+                        <pic:spPr>
+                          <a:xfrm>
+                            <a:off x="0" y="79"/>
+                            <a:ext cx="5337175" cy="4002881"/>
+                          </a:xfrm>
+                          <a:prstGeom prst="rect">
+                            <a:avLst/>
+                          </a:prstGeom>
+                        </pic:spPr>
+                      </pic:pic>
+                      <pic:pic xmlns:pic="http://schemas.openxmlformats.org/drawingml/2006/picture">
+                        <pic:nvPicPr>
+                          <pic:cNvPr id="12" name="Εικόνα 12"/>
+                          <pic:cNvPicPr>
+                            <a:picLocks noChangeAspect="1"/>
+                          </pic:cNvPicPr>
+                        </pic:nvPicPr>
+                        <pic:blipFill>
+                          <a:blip r:embed="rId28">
+                            <a:extLst>
+                              <a:ext uri="{28A0092B-C50C-407E-A947-70E740481C1C}">
+                                <a14:useLocalDpi xmlns:a14="http://schemas.microsoft.com/office/drawing/2010/main" val="0"/>
+                              </a:ext>
+                            </a:extLst>
+                          </a:blip>
+                          <a:stretch>
+                            <a:fillRect/>
+                          </a:stretch>
+                        </pic:blipFill>
+                        <pic:spPr>
+                          <a:xfrm>
+                            <a:off x="0" y="4003963"/>
+                            <a:ext cx="5337175" cy="4003040"/>
+                          </a:xfrm>
+                          <a:prstGeom prst="rect">
+                            <a:avLst/>
+                          </a:prstGeom>
+                        </pic:spPr>
+                      </pic:pic>
+                    </wpg:wgp>
+                  </a:graphicData>
+                </a:graphic>
+              </wp:anchor>
+            </w:drawing>
+          </mc:Choice>
+          <mc:Fallback>
+            <w:pict>
+              <v:group w14:anchorId="25F510DD" id="Ομάδα 19" o:spid="_x0000_s1026" style="position:absolute;margin-left:369.05pt;margin-top:7.65pt;width:420.25pt;height:630.45pt;z-index:251669504;mso-position-horizontal:right;mso-position-horizontal-relative:margin" coordorigin="" coordsize="53371,80069" o:gfxdata="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">
+                <v:shape id="Εικόνα 11" o:spid="_x0000_s1027" type="#_x0000_t75" style="position:absolute;width:53371;height:40029;visibility:visible;mso-wrap-style:square" o:gfxdata="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">
+                  <v:imagedata r:id="rId29" o:title=""/>
+                  <v:path arrowok="t"/>
+                </v:shape>
+                <v:shape id="Εικόνα 12" o:spid="_x0000_s1028" type="#_x0000_t75" style="position:absolute;top:40039;width:53371;height:40031;visibility:visible;mso-wrap-style:square" o:gfxdata="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">
+                  <v:imagedata r:id="rId30" o:title=""/>
+                  <v:path arrowok="t"/>
+                </v:shape>
+                <w10:wrap type="topAndBottom" anchorx="margin"/>
+              </v:group>
+            </w:pict>
+          </mc:Fallback>
+        </mc:AlternateContent>
+      </w:r>
+    </w:p>
+    <w:p>
+      <w:r>
+        <w:br w:type="page"/>
+      </w:r>
+    </w:p>
+    <w:p>
+      <w:r>
+        <w:rPr>
+          <w:noProof/>
+          <w:lang w:val="en-US" w:eastAsia="en-US"/>
+        </w:rPr>
+        <w:lastRenderedPageBreak/>
+        <w:drawing>
+          <wp:anchor distT="0" distB="0" distL="114300" distR="114300" simplePos="0" relativeHeight="251670528" behindDoc="0" locked="0" layoutInCell="1" allowOverlap="1" wp14:anchorId="7977FACC" wp14:editId="0ADD5AF3">
+            <wp:simplePos x="0" y="0"/>
+            <wp:positionH relativeFrom="column">
+              <wp:posOffset>3175</wp:posOffset>
+            </wp:positionH>
+            <wp:positionV relativeFrom="paragraph">
+              <wp:posOffset>0</wp:posOffset>
+            </wp:positionV>
+            <wp:extent cx="5337175" cy="4002405"/>
+            <wp:effectExtent l="0" t="0" r="0" b="0"/>
+            <wp:wrapTopAndBottom/>
+            <wp:docPr id="18" name="Εικόνα 18"/>
+            <wp:cNvGraphicFramePr>
+              <a:graphicFrameLocks xmlns:a="http://schemas.openxmlformats.org/drawingml/2006/main" noChangeAspect="1"/>
+            </wp:cNvGraphicFramePr>
+            <a:graphic xmlns:a="http://schemas.openxmlformats.org/drawingml/2006/main">
+              <a:graphicData uri="http://schemas.openxmlformats.org/drawingml/2006/picture">
+                <pic:pic xmlns:pic="http://schemas.openxmlformats.org/drawingml/2006/picture">
+                  <pic:nvPicPr>
+                    <pic:cNvPr id="18" name="spectro_from_microphone.png"/>
+                    <pic:cNvPicPr/>
+                  </pic:nvPicPr>
+                  <pic:blipFill>
+                    <a:blip r:embed="rId31">
+                      <a:extLst>
+                        <a:ext uri="{28A0092B-C50C-407E-A947-70E740481C1C}">
+                          <a14:useLocalDpi xmlns:a14="http://schemas.microsoft.com/office/drawing/2010/main" val="0"/>
+                        </a:ext>
+                      </a:extLst>
+                    </a:blip>
+                    <a:stretch>
+                      <a:fillRect/>
+                    </a:stretch>
+                  </pic:blipFill>
+                  <pic:spPr>
+                    <a:xfrm>
+                      <a:off x="0" y="0"/>
+                      <a:ext cx="5337175" cy="4002405"/>
+                    </a:xfrm>
+                    <a:prstGeom prst="rect">
+                      <a:avLst/>
+                    </a:prstGeom>
+                  </pic:spPr>
+                </pic:pic>
+              </a:graphicData>
+            </a:graphic>
+          </wp:anchor>
+        </w:drawing>
+      </w:r>
+    </w:p>
+    <w:p>
+      <w:pPr>
+        <w:pStyle w:val="2"/>
+        <w:jc w:val="both"/>
+        <w:rPr>
+          <w:sz w:val="24"/>
+        </w:rPr>
+      </w:pPr>
+      <w:r>
+        <w:rPr>
+          <w:sz w:val="24"/>
+        </w:rPr>
+        <w:t xml:space="preserve">Ερώτημα </w:t>
+      </w:r>
+      <w:r>
+        <w:rPr>
+          <w:sz w:val="24"/>
+        </w:rPr>
+        <w:t>3</w:t>
+      </w:r>
+      <w:r>
+        <w:rPr>
+          <w:sz w:val="24"/>
+        </w:rPr>
+        <w:t xml:space="preserve"> </w:t>
+      </w:r>
+    </w:p>
+    <w:p>
+      <w:r>
+        <w:t xml:space="preserve">Υπολογίσαμε το </w:t>
+      </w:r>
+      <w:r>
+        <w:rPr>
+          <w:lang w:val="en-US"/>
+        </w:rPr>
+        <w:t>SNR</w:t>
+      </w:r>
+      <w:r>
+        <w:t xml:space="preserve"> </w:t>
+      </w:r>
+      <w:r>
+        <w:t xml:space="preserve">πριν και μετά το </w:t>
+      </w:r>
+      <w:r>
+        <w:rPr>
+          <w:lang w:val="en-US"/>
+        </w:rPr>
+        <w:t>beamforming</w:t>
+      </w:r>
+      <w:r>
+        <w:t xml:space="preserve"> και το αποτέλεσμα ήταν </w:t>
+      </w:r>
+      <w:r>
+        <w:rPr>
+          <w:rFonts w:ascii="Calibri" w:hAnsi="Calibri" w:cs="Calibri"/>
+        </w:rPr>
+        <w:t>4.8216</w:t>
+      </w:r>
+      <w:r>
+        <w:rPr>
+          <w:rFonts w:ascii="Calibri" w:hAnsi="Calibri" w:cs="Calibri"/>
+        </w:rPr>
+        <w:t xml:space="preserve"> για πριν και </w:t>
+      </w:r>
+      <w:r>
+        <w:rPr>
+          <w:rFonts w:ascii="Calibri" w:hAnsi="Calibri" w:cs="Calibri"/>
+        </w:rPr>
+        <w:t xml:space="preserve">20.3452 </w:t>
+      </w:r>
+      <w:r>
+        <w:rPr>
+          <w:rFonts w:ascii="Calibri" w:hAnsi="Calibri" w:cs="Calibri"/>
+        </w:rPr>
+        <w:t>μετά.</w:t>
+      </w:r>
+      <w:r>
+        <w:rPr>
+          <w:rFonts w:ascii="Calibri" w:hAnsi="Calibri" w:cs="Calibri"/>
+        </w:rPr>
+        <w:t xml:space="preserve"> Παρατηρούμε ότι μετά το </w:t>
+      </w:r>
+      <w:r>
+        <w:rPr>
+          <w:rFonts w:ascii="Calibri" w:hAnsi="Calibri" w:cs="Calibri"/>
+          <w:lang w:val="en-US"/>
+        </w:rPr>
+        <w:t>beamforming</w:t>
+      </w:r>
+      <w:r>
+        <w:rPr>
+          <w:rFonts w:ascii="Calibri" w:hAnsi="Calibri" w:cs="Calibri"/>
+        </w:rPr>
+        <w:t xml:space="preserve"> </w:t>
+      </w:r>
+      <w:r>
+        <w:rPr>
+          <w:rFonts w:ascii="Calibri" w:hAnsi="Calibri" w:cs="Calibri"/>
+        </w:rPr>
+        <w:t xml:space="preserve">το </w:t>
+      </w:r>
+      <w:r>
+        <w:rPr>
+          <w:rFonts w:ascii="Calibri" w:hAnsi="Calibri" w:cs="Calibri"/>
+          <w:lang w:val="en-US"/>
+        </w:rPr>
+        <w:t>SNR</w:t>
+      </w:r>
+      <w:r>
+        <w:rPr>
+          <w:rFonts w:ascii="Calibri" w:hAnsi="Calibri" w:cs="Calibri"/>
+        </w:rPr>
+        <w:t xml:space="preserve"> </w:t>
+      </w:r>
+      <w:r>
+        <w:rPr>
+          <w:rFonts w:ascii="Calibri" w:hAnsi="Calibri" w:cs="Calibri"/>
+        </w:rPr>
+        <w:t xml:space="preserve">αυξήθηκε σημαντικά (σχεδόν </w:t>
+      </w:r>
+      <w:r>
+        <w:rPr>
+          <w:rFonts w:ascii="Calibri" w:hAnsi="Calibri" w:cs="Calibri"/>
+        </w:rPr>
+        <w:t xml:space="preserve">15 </w:t>
+      </w:r>
+      <w:r>
+        <w:rPr>
+          <w:rFonts w:ascii="Calibri" w:hAnsi="Calibri" w:cs="Calibri"/>
+          <w:lang w:val="en-US"/>
+        </w:rPr>
+        <w:t>dB</w:t>
+      </w:r>
+      <w:r>
+        <w:rPr>
+          <w:rFonts w:ascii="Calibri" w:hAnsi="Calibri" w:cs="Calibri"/>
+        </w:rPr>
+        <w:t xml:space="preserve">) που σημαίνει ότι ο θόρυβος που υπήρχε στη σήμα μειώθηκε κατά πολύ. Συνεπώς το </w:t>
+      </w:r>
+      <w:r>
+        <w:rPr>
+          <w:rFonts w:ascii="Calibri" w:hAnsi="Calibri" w:cs="Calibri"/>
+          <w:lang w:val="en-US"/>
+        </w:rPr>
+        <w:t>delay</w:t>
+      </w:r>
+      <w:r>
+        <w:rPr>
+          <w:rFonts w:ascii="Calibri" w:hAnsi="Calibri" w:cs="Calibri"/>
+        </w:rPr>
+        <w:t>-</w:t>
+      </w:r>
+      <w:r>
+        <w:rPr>
+          <w:rFonts w:ascii="Calibri" w:hAnsi="Calibri" w:cs="Calibri"/>
+          <w:lang w:val="en-US"/>
+        </w:rPr>
+        <w:t>and</w:t>
+      </w:r>
+      <w:r>
+        <w:rPr>
+          <w:rFonts w:ascii="Calibri" w:hAnsi="Calibri" w:cs="Calibri"/>
+        </w:rPr>
+        <w:t>-</w:t>
+      </w:r>
+      <w:r>
+        <w:rPr>
+          <w:rFonts w:ascii="Calibri" w:hAnsi="Calibri" w:cs="Calibri"/>
+          <w:lang w:val="en-US"/>
+        </w:rPr>
+        <w:t>sum</w:t>
+      </w:r>
+      <w:r>
+        <w:rPr>
+          <w:rFonts w:ascii="Calibri" w:hAnsi="Calibri" w:cs="Calibri"/>
+        </w:rPr>
+        <w:t xml:space="preserve"> </w:t>
+      </w:r>
+      <w:r>
+        <w:rPr>
+          <w:rFonts w:ascii="Calibri" w:hAnsi="Calibri" w:cs="Calibri"/>
+          <w:lang w:val="en-US"/>
+        </w:rPr>
+        <w:t>be</w:t>
+      </w:r>
+      <w:r>
+        <w:rPr>
+          <w:rFonts w:ascii="Calibri" w:hAnsi="Calibri" w:cs="Calibri"/>
+          <w:lang w:val="en-US"/>
+        </w:rPr>
+        <w:t>a</w:t>
+      </w:r>
+      <w:r>
+        <w:rPr>
+          <w:rFonts w:ascii="Calibri" w:hAnsi="Calibri" w:cs="Calibri"/>
+          <w:lang w:val="en-US"/>
+        </w:rPr>
+        <w:t>mforming</w:t>
+      </w:r>
+      <w:r>
+        <w:rPr>
+          <w:rFonts w:ascii="Calibri" w:hAnsi="Calibri" w:cs="Calibri"/>
+        </w:rPr>
+        <w:t xml:space="preserve"> </w:t>
+      </w:r>
+      <w:r>
+        <w:rPr>
+          <w:rFonts w:ascii="Calibri" w:hAnsi="Calibri" w:cs="Calibri"/>
+        </w:rPr>
+        <w:t>πέτυχε.</w:t>
+      </w:r>
+    </w:p>
+    <w:p/>
+    <w:p>
+      <w:pPr>
+        <w:pStyle w:val="2"/>
+        <w:rPr>
+          <w:sz w:val="24"/>
+        </w:rPr>
+      </w:pPr>
+      <w:r>
+        <w:rPr>
+          <w:rFonts w:ascii="Comfortaa" w:eastAsia="Comfortaa" w:hAnsi="Comfortaa" w:cs="Comfortaa"/>
+          <w:sz w:val="24"/>
+        </w:rPr>
+        <w:t>Β</w:t>
+      </w:r>
+      <w:r>
+        <w:rPr>
+          <w:rFonts w:ascii="Comfortaa" w:eastAsia="Comfortaa" w:hAnsi="Comfortaa" w:cs="Comfortaa"/>
+          <w:sz w:val="24"/>
+        </w:rPr>
+        <w:t xml:space="preserve">) </w:t>
+      </w:r>
+      <w:r>
+        <w:t xml:space="preserve">Μονοκαναλικό Wiener </w:t>
+      </w:r>
+      <w:r>
+        <w:rPr>
+          <w:rFonts w:ascii="Cambria" w:hAnsi="Cambria" w:cs="Cambria"/>
+        </w:rPr>
+        <w:t>ϕ</w:t>
+      </w:r>
+      <w:r>
+        <w:t>ιλτράρισµα</w:t>
+      </w:r>
+      <w:r>
+        <w:rPr>
+          <w:sz w:val="24"/>
+        </w:rPr>
+        <w:t xml:space="preserve"> </w:t>
+      </w:r>
+    </w:p>
+    <w:p>
+      <w:pPr>
+        <w:pStyle w:val="2"/>
+        <w:jc w:val="both"/>
+        <w:rPr>
+          <w:sz w:val="24"/>
+        </w:rPr>
+      </w:pPr>
+      <w:r>
+        <w:rPr>
+          <w:sz w:val="24"/>
+        </w:rPr>
+        <w:t>Ερώτημα</w:t>
+      </w:r>
+      <w:r>
+        <w:rPr>
+          <w:sz w:val="24"/>
+        </w:rPr>
+        <w:t xml:space="preserve"> </w:t>
+      </w:r>
+      <w:r>
+        <w:rPr>
+          <w:rFonts w:ascii="Comfortaa" w:eastAsia="Comfortaa" w:hAnsi="Comfortaa" w:cs="Comfortaa"/>
+          <w:sz w:val="24"/>
+        </w:rPr>
+        <w:t>1</w:t>
+      </w:r>
+      <w:r>
+        <w:rPr>
+          <w:rFonts w:ascii="Comfortaa" w:eastAsia="Comfortaa" w:hAnsi="Comfortaa" w:cs="Comfortaa"/>
+          <w:sz w:val="24"/>
+        </w:rPr>
+        <w:t>,2</w:t>
+      </w:r>
+      <w:r>
+        <w:rPr>
+          <w:sz w:val="24"/>
+        </w:rPr>
+        <w:t xml:space="preserve"> </w:t>
+      </w:r>
+    </w:p>
+    <w:p>
+      <w:r>
+        <w:rPr>
+          <w:noProof/>
+          <w:lang w:val="en-US" w:eastAsia="en-US"/>
+        </w:rPr>
+        <w:drawing>
+          <wp:anchor distT="0" distB="0" distL="114300" distR="114300" simplePos="0" relativeHeight="251672576" behindDoc="0" locked="0" layoutInCell="1" allowOverlap="1" wp14:anchorId="3E36E65D" wp14:editId="5B304770">
+            <wp:simplePos x="0" y="0"/>
+            <wp:positionH relativeFrom="margin">
+              <wp:align>right</wp:align>
+            </wp:positionH>
+            <wp:positionV relativeFrom="paragraph">
+              <wp:posOffset>607926</wp:posOffset>
+            </wp:positionV>
+            <wp:extent cx="5337175" cy="200025"/>
+            <wp:effectExtent l="0" t="0" r="0" b="9525"/>
+            <wp:wrapTopAndBottom/>
+            <wp:docPr id="20" name="Εικόνα 20"/>
+            <wp:cNvGraphicFramePr>
+              <a:graphicFrameLocks xmlns:a="http://schemas.openxmlformats.org/drawingml/2006/main" noChangeAspect="1"/>
+            </wp:cNvGraphicFramePr>
+            <a:graphic xmlns:a="http://schemas.openxmlformats.org/drawingml/2006/main">
+              <a:graphicData uri="http://schemas.openxmlformats.org/drawingml/2006/picture">
+                <pic:pic xmlns:pic="http://schemas.openxmlformats.org/drawingml/2006/picture">
+                  <pic:nvPicPr>
+                    <pic:cNvPr id="1" name=""/>
+                    <pic:cNvPicPr/>
+                  </pic:nvPicPr>
+                  <pic:blipFill>
+                    <a:blip r:embed="rId32">
+                      <a:extLst>
+                        <a:ext uri="{28A0092B-C50C-407E-A947-70E740481C1C}">
+                          <a14:useLocalDpi xmlns:a14="http://schemas.microsoft.com/office/drawing/2010/main" val="0"/>
+                        </a:ext>
+                      </a:extLst>
+                    </a:blip>
+                    <a:stretch>
+                      <a:fillRect/>
+                    </a:stretch>
+                  </pic:blipFill>
+                  <pic:spPr>
+                    <a:xfrm>
+                      <a:off x="0" y="0"/>
+                      <a:ext cx="5337175" cy="200025"/>
+                    </a:xfrm>
+                    <a:prstGeom prst="rect">
+                      <a:avLst/>
+                    </a:prstGeom>
+                  </pic:spPr>
+                </pic:pic>
+              </a:graphicData>
+            </a:graphic>
+          </wp:anchor>
+        </w:drawing>
+      </w:r>
+      <w:r>
+        <w:t xml:space="preserve">Αρχικά περιορίζουμε τα σήματα στο τμήμα των </w:t>
+      </w:r>
+      <w:r>
+        <w:rPr>
+          <w:rFonts w:ascii="Calibri" w:hAnsi="Calibri" w:cs="Calibri"/>
+        </w:rPr>
+        <w:t>30</w:t>
+      </w:r>
+      <w:r>
+        <w:rPr>
+          <w:rFonts w:ascii="Calibri" w:hAnsi="Calibri" w:cs="Calibri"/>
+          <w:lang w:val="en-US"/>
+        </w:rPr>
+        <w:t>ms</w:t>
+      </w:r>
+      <w:r>
+        <w:rPr>
+          <w:rFonts w:ascii="Calibri" w:hAnsi="Calibri" w:cs="Calibri"/>
+        </w:rPr>
+        <w:t xml:space="preserve"> </w:t>
+      </w:r>
+      <w:r>
+        <w:rPr>
+          <w:rFonts w:ascii="Calibri" w:hAnsi="Calibri" w:cs="Calibri"/>
+        </w:rPr>
+        <w:t>που ζητάει η εκφώνηση</w:t>
+      </w:r>
+      <w:r>
+        <w:rPr>
+          <w:rFonts w:ascii="Calibri" w:hAnsi="Calibri" w:cs="Calibri"/>
+        </w:rPr>
+        <w:t xml:space="preserve"> και </w:t>
+      </w:r>
+      <w:r>
+        <w:rPr>
+          <w:rFonts w:ascii="Calibri" w:hAnsi="Calibri" w:cs="Calibri"/>
+        </w:rPr>
+        <w:t xml:space="preserve">εκτιμούμε το φάσμα ισχύος του θορύβου και του συνολικού σήματος με τη μέθοδο </w:t>
+      </w:r>
+      <w:r>
+        <w:rPr>
+          <w:rFonts w:ascii="Calibri" w:hAnsi="Calibri" w:cs="Calibri"/>
+          <w:lang w:val="en-US"/>
+        </w:rPr>
+        <w:t>pwelch</w:t>
+      </w:r>
+      <w:r>
+        <w:rPr>
+          <w:rFonts w:ascii="Calibri" w:hAnsi="Calibri" w:cs="Calibri"/>
+        </w:rPr>
+        <w:t xml:space="preserve"> </w:t>
+      </w:r>
+      <w:r>
+        <w:rPr>
+          <w:rFonts w:ascii="Calibri" w:hAnsi="Calibri" w:cs="Calibri"/>
+        </w:rPr>
+        <w:t xml:space="preserve">με τις εξής παραμέτρους: </w:t>
+      </w:r>
+    </w:p>
+    <w:p>
+      <w:r>
+        <w:t xml:space="preserve">όπου </w:t>
+      </w:r>
+      <w:r>
+        <w:rPr>
+          <w:lang w:val="en-US"/>
+        </w:rPr>
+        <w:t>L</w:t>
+      </w:r>
+      <w:r>
+        <w:t xml:space="preserve"> ε</w:t>
+      </w:r>
+      <w:r>
+        <w:t>ίναι το πλήθος των δειγμάτων στο παρ</w:t>
+      </w:r>
+      <w:r>
+        <w:t xml:space="preserve">άθυρο και </w:t>
+      </w:r>
+      <w:r>
+        <w:rPr>
+          <w:lang w:val="en-US"/>
+        </w:rPr>
+        <w:t>u</w:t>
+      </w:r>
+      <w:r>
+        <w:t xml:space="preserve"> </w:t>
+      </w:r>
+      <w:r>
+        <w:t>το σήμα.</w:t>
+      </w:r>
+    </w:p>
+    <w:p>
+      <w:r>
+        <w:rPr>
+          <w:noProof/>
+          <w:lang w:val="en-US" w:eastAsia="en-US"/>
+        </w:rPr>
+        <w:drawing>
+          <wp:anchor distT="0" distB="0" distL="114300" distR="114300" simplePos="0" relativeHeight="251671552" behindDoc="0" locked="0" layoutInCell="1" allowOverlap="1" wp14:anchorId="2B9262A8" wp14:editId="29DF933C">
+            <wp:simplePos x="0" y="0"/>
+            <wp:positionH relativeFrom="margin">
+              <wp:align>left</wp:align>
+            </wp:positionH>
+            <wp:positionV relativeFrom="paragraph">
+              <wp:posOffset>219710</wp:posOffset>
+            </wp:positionV>
+            <wp:extent cx="3670935" cy="523875"/>
+            <wp:effectExtent l="0" t="0" r="5715" b="9525"/>
+            <wp:wrapTopAndBottom/>
+            <wp:docPr id="21" name="Εικόνα 21"/>
+            <wp:cNvGraphicFramePr>
+              <a:graphicFrameLocks xmlns:a="http://schemas.openxmlformats.org/drawingml/2006/main" noChangeAspect="1"/>
+            </wp:cNvGraphicFramePr>
+            <a:graphic xmlns:a="http://schemas.openxmlformats.org/drawingml/2006/main">
+              <a:graphicData uri="http://schemas.openxmlformats.org/drawingml/2006/picture">
+                <pic:pic xmlns:pic="http://schemas.openxmlformats.org/drawingml/2006/picture">
+                  <pic:nvPicPr>
+                    <pic:cNvPr id="1" name=""/>
+                    <pic:cNvPicPr/>
+                  </pic:nvPicPr>
+                  <pic:blipFill>
+                    <a:blip r:embed="rId33">
+                      <a:extLst>
+                        <a:ext uri="{28A0092B-C50C-407E-A947-70E740481C1C}">
+                          <a14:useLocalDpi xmlns:a14="http://schemas.microsoft.com/office/drawing/2010/main" val="0"/>
+                        </a:ext>
+                      </a:extLst>
+                    </a:blip>
+                    <a:stretch>
+                      <a:fillRect/>
+                    </a:stretch>
+                  </pic:blipFill>
+                  <pic:spPr>
+                    <a:xfrm>
+                      <a:off x="0" y="0"/>
+                      <a:ext cx="3670935" cy="523875"/>
+                    </a:xfrm>
+                    <a:prstGeom prst="rect">
+                      <a:avLst/>
+                    </a:prstGeom>
+                  </pic:spPr>
+                </pic:pic>
+              </a:graphicData>
+            </a:graphic>
+            <wp14:sizeRelH relativeFrom="margin">
+              <wp14:pctWidth>0</wp14:pctWidth>
+            </wp14:sizeRelH>
+            <wp14:sizeRelV relativeFrom="margin">
+              <wp14:pctHeight>0</wp14:pctHeight>
+            </wp14:sizeRelV>
+          </wp:anchor>
+        </w:drawing>
+      </w:r>
+      <w:r>
+        <w:t>Στη συνέχεια με τη χρήση της εξ</w:t>
+      </w:r>
+      <w:r>
+        <w:t>ίσωσης:</w:t>
+      </w:r>
+    </w:p>
+    <w:p>
+      <w:r>
+        <w:t xml:space="preserve">βρίσκουμε την απόκριση συχνότητας του </w:t>
+      </w:r>
+      <w:r>
+        <w:rPr>
+          <w:lang w:val="en-US"/>
+        </w:rPr>
+        <w:t>wiener</w:t>
+      </w:r>
+      <w:r>
+        <w:t xml:space="preserve"> </w:t>
+      </w:r>
+      <w:r>
+        <w:t>φίλτρου.</w:t>
+      </w:r>
+    </w:p>
+    <w:p>
+      <w:r>
+        <w:t xml:space="preserve">Στη συνέχεια υπολογίζουμε το </w:t>
+      </w:r>
+      <w:r>
+        <w:rPr>
+          <w:lang w:val="en-US"/>
+        </w:rPr>
+        <w:t>speech</w:t>
+      </w:r>
+      <w:r>
+        <w:t xml:space="preserve"> </w:t>
+      </w:r>
+      <w:r>
+        <w:rPr>
+          <w:lang w:val="en-US"/>
+        </w:rPr>
+        <w:t>distortion</w:t>
+      </w:r>
+      <w:r>
+        <w:t xml:space="preserve"> </w:t>
+      </w:r>
+      <w:r>
+        <w:rPr>
+          <w:lang w:val="en-US"/>
+        </w:rPr>
+        <w:t>index</w:t>
+      </w:r>
+      <w:r>
+        <w:t xml:space="preserve"> </w:t>
+      </w:r>
+      <w:r>
+        <w:t xml:space="preserve">για να μετρήσουμε την παραμόρφωση που προκαλεί το </w:t>
+      </w:r>
+      <w:r>
+        <w:rPr>
+          <w:lang w:val="en-US"/>
+        </w:rPr>
+        <w:t>wiener</w:t>
+      </w:r>
+      <w:r>
+        <w:t xml:space="preserve"> </w:t>
+      </w:r>
+      <w:r>
+        <w:t xml:space="preserve">φίλτρο </w:t>
+      </w:r>
+      <w:r>
+        <w:t>με τη χρήση του τύπου:</w:t>
+      </w:r>
+    </w:p>
+    <w:p>
+      <w:r>
+        <w:rPr>
+          <w:noProof/>
+          <w:lang w:val="en-US" w:eastAsia="en-US"/>
+        </w:rPr>
+        <w:lastRenderedPageBreak/>
+        <w:drawing>
+          <wp:anchor distT="0" distB="0" distL="114300" distR="114300" simplePos="0" relativeHeight="251673600" behindDoc="0" locked="0" layoutInCell="1" allowOverlap="1">
+            <wp:simplePos x="0" y="0"/>
+            <wp:positionH relativeFrom="margin">
+              <wp:align>left</wp:align>
+            </wp:positionH>
+            <wp:positionV relativeFrom="paragraph">
+              <wp:posOffset>0</wp:posOffset>
+            </wp:positionV>
+            <wp:extent cx="4554855" cy="539750"/>
+            <wp:effectExtent l="0" t="0" r="0" b="0"/>
+            <wp:wrapTopAndBottom/>
+            <wp:docPr id="22" name="Εικόνα 22"/>
+            <wp:cNvGraphicFramePr>
+              <a:graphicFrameLocks xmlns:a="http://schemas.openxmlformats.org/drawingml/2006/main" noChangeAspect="1"/>
+            </wp:cNvGraphicFramePr>
+            <a:graphic xmlns:a="http://schemas.openxmlformats.org/drawingml/2006/main">
+              <a:graphicData uri="http://schemas.openxmlformats.org/drawingml/2006/picture">
+                <pic:pic xmlns:pic="http://schemas.openxmlformats.org/drawingml/2006/picture">
+                  <pic:nvPicPr>
+                    <pic:cNvPr id="1" name=""/>
+                    <pic:cNvPicPr/>
+                  </pic:nvPicPr>
+                  <pic:blipFill>
+                    <a:blip r:embed="rId34">
+                      <a:extLst>
+                        <a:ext uri="{28A0092B-C50C-407E-A947-70E740481C1C}">
+                          <a14:useLocalDpi xmlns:a14="http://schemas.microsoft.com/office/drawing/2010/main" val="0"/>
+                        </a:ext>
+                      </a:extLst>
+                    </a:blip>
+                    <a:stretch>
+                      <a:fillRect/>
+                    </a:stretch>
+                  </pic:blipFill>
+                  <pic:spPr>
+                    <a:xfrm>
+                      <a:off x="0" y="0"/>
+                      <a:ext cx="4554855" cy="539750"/>
+                    </a:xfrm>
+                    <a:prstGeom prst="rect">
+                      <a:avLst/>
+                    </a:prstGeom>
+                  </pic:spPr>
+                </pic:pic>
+              </a:graphicData>
+            </a:graphic>
+            <wp14:sizeRelH relativeFrom="margin">
+              <wp14:pctWidth>0</wp14:pctWidth>
+            </wp14:sizeRelH>
+            <wp14:sizeRelV relativeFrom="margin">
+              <wp14:pctHeight>0</wp14:pctHeight>
+            </wp14:sizeRelV>
+          </wp:anchor>
+        </w:drawing>
+      </w:r>
+      <w:r>
+        <w:t>Έτσι έχουμε:</w:t>
+      </w:r>
+    </w:p>
+    <w:p>
+      <w:r>
+        <w:rPr>
+          <w:noProof/>
+          <w:lang w:val="en-US" w:eastAsia="en-US"/>
+        </w:rPr>
+        <w:drawing>
+          <wp:anchor distT="0" distB="0" distL="114300" distR="114300" simplePos="0" relativeHeight="251674624" behindDoc="0" locked="0" layoutInCell="1" allowOverlap="1">
+            <wp:simplePos x="0" y="0"/>
+            <wp:positionH relativeFrom="column">
+              <wp:posOffset>3406</wp:posOffset>
+            </wp:positionH>
+            <wp:positionV relativeFrom="paragraph">
+              <wp:posOffset>520</wp:posOffset>
+            </wp:positionV>
+            <wp:extent cx="5501351" cy="2944090"/>
+            <wp:effectExtent l="0" t="0" r="4445" b="8890"/>
+            <wp:wrapTopAndBottom/>
+            <wp:docPr id="23" name="Εικόνα 23"/>
+            <wp:cNvGraphicFramePr>
+              <a:graphicFrameLocks xmlns:a="http://schemas.openxmlformats.org/drawingml/2006/main" noChangeAspect="1"/>
+            </wp:cNvGraphicFramePr>
+            <a:graphic xmlns:a="http://schemas.openxmlformats.org/drawingml/2006/main">
+              <a:graphicData uri="http://schemas.openxmlformats.org/drawingml/2006/picture">
+                <pic:pic xmlns:pic="http://schemas.openxmlformats.org/drawingml/2006/picture">
+                  <pic:nvPicPr>
+                    <pic:cNvPr id="23" name="wiener_responce&amp;speech_distortion_index.png"/>
+                    <pic:cNvPicPr/>
+                  </pic:nvPicPr>
+                  <pic:blipFill>
+                    <a:blip r:embed="rId35">
+                      <a:extLst>
+                        <a:ext uri="{28A0092B-C50C-407E-A947-70E740481C1C}">
+                          <a14:useLocalDpi xmlns:a14="http://schemas.microsoft.com/office/drawing/2010/main" val="0"/>
+                        </a:ext>
+                      </a:extLst>
+                    </a:blip>
+                    <a:stretch>
+                      <a:fillRect/>
+                    </a:stretch>
+                  </pic:blipFill>
+                  <pic:spPr>
+                    <a:xfrm>
+                      <a:off x="0" y="0"/>
+                      <a:ext cx="5501351" cy="2944090"/>
+                    </a:xfrm>
+                    <a:prstGeom prst="rect">
+                      <a:avLst/>
+                    </a:prstGeom>
+                  </pic:spPr>
+                </pic:pic>
+              </a:graphicData>
+            </a:graphic>
+          </wp:anchor>
+        </w:drawing>
+      </w:r>
+    </w:p>
+    <w:p>
+      <w:pPr>
+        <w:pStyle w:val="2"/>
+        <w:jc w:val="both"/>
+        <w:rPr>
+          <w:sz w:val="24"/>
+        </w:rPr>
+      </w:pPr>
+      <w:r>
+        <w:rPr>
+          <w:sz w:val="24"/>
+        </w:rPr>
+        <w:t>Ερώτημα</w:t>
+      </w:r>
+      <w:r>
+        <w:rPr>
+          <w:sz w:val="24"/>
+        </w:rPr>
+        <w:t xml:space="preserve"> </w:t>
+      </w:r>
+      <w:r>
+        <w:rPr>
+          <w:rFonts w:ascii="Comfortaa" w:eastAsia="Comfortaa" w:hAnsi="Comfortaa" w:cs="Comfortaa"/>
+          <w:sz w:val="24"/>
+        </w:rPr>
+        <w:t>3</w:t>
+      </w:r>
+      <w:r>
+        <w:rPr>
+          <w:sz w:val="24"/>
+        </w:rPr>
+        <w:t xml:space="preserve"> </w:t>
+      </w:r>
+    </w:p>
+    <w:p>
+      <w:r>
+        <w:rPr>
+          <w:noProof/>
+          <w:lang w:val="en-US" w:eastAsia="en-US"/>
+        </w:rPr>
+        <w:drawing>
+          <wp:anchor distT="0" distB="0" distL="114300" distR="114300" simplePos="0" relativeHeight="251675648" behindDoc="0" locked="0" layoutInCell="1" allowOverlap="1" wp14:anchorId="27A4CD0C" wp14:editId="785B033F">
+            <wp:simplePos x="0" y="0"/>
+            <wp:positionH relativeFrom="margin">
+              <wp:align>center</wp:align>
+            </wp:positionH>
+            <wp:positionV relativeFrom="paragraph">
+              <wp:posOffset>500669</wp:posOffset>
+            </wp:positionV>
+            <wp:extent cx="4745355" cy="3559175"/>
+            <wp:effectExtent l="0" t="0" r="0" b="3175"/>
+            <wp:wrapTopAndBottom/>
+            <wp:docPr id="24" name="Εικόνα 24"/>
+            <wp:cNvGraphicFramePr>
+              <a:graphicFrameLocks xmlns:a="http://schemas.openxmlformats.org/drawingml/2006/main" noChangeAspect="1"/>
+            </wp:cNvGraphicFramePr>
+            <a:graphic xmlns:a="http://schemas.openxmlformats.org/drawingml/2006/main">
+              <a:graphicData uri="http://schemas.openxmlformats.org/drawingml/2006/picture">
+                <pic:pic xmlns:pic="http://schemas.openxmlformats.org/drawingml/2006/picture">
+                  <pic:nvPicPr>
+                    <pic:cNvPr id="24" name="signals_real.png"/>
+                    <pic:cNvPicPr/>
+                  </pic:nvPicPr>
+                  <pic:blipFill>
+                    <a:blip r:embed="rId36">
+                      <a:extLst>
+                        <a:ext uri="{28A0092B-C50C-407E-A947-70E740481C1C}">
+                          <a14:useLocalDpi xmlns:a14="http://schemas.microsoft.com/office/drawing/2010/main" val="0"/>
+                        </a:ext>
+                      </a:extLst>
+                    </a:blip>
+                    <a:stretch>
+                      <a:fillRect/>
+                    </a:stretch>
+                  </pic:blipFill>
+                  <pic:spPr>
+                    <a:xfrm>
+                      <a:off x="0" y="0"/>
+                      <a:ext cx="4745566" cy="3559175"/>
+                    </a:xfrm>
+                    <a:prstGeom prst="rect">
+                      <a:avLst/>
+                    </a:prstGeom>
+                  </pic:spPr>
+                </pic:pic>
+              </a:graphicData>
+            </a:graphic>
+            <wp14:sizeRelH relativeFrom="margin">
+              <wp14:pctWidth>0</wp14:pctWidth>
+            </wp14:sizeRelH>
+            <wp14:sizeRelV relativeFrom="margin">
+              <wp14:pctHeight>0</wp14:pctHeight>
+            </wp14:sizeRelV>
+          </wp:anchor>
+        </w:drawing>
+      </w:r>
+      <w:r>
+        <w:t xml:space="preserve">Εφαρμόζουμε το </w:t>
+      </w:r>
+      <w:r>
+        <w:rPr>
+          <w:lang w:val="en-US"/>
+        </w:rPr>
+        <w:t>wiener</w:t>
+      </w:r>
+      <w:r>
+        <w:t xml:space="preserve"> </w:t>
+      </w:r>
+      <w:r>
+        <w:t>φίλτρο και έχουμε</w:t>
+      </w:r>
+      <w:r>
+        <w:t xml:space="preserve"> τις εξής γραφικές παραστάσεις</w:t>
+      </w:r>
+      <w:r>
+        <w:t>:</w:t>
+      </w:r>
+    </w:p>
+    <w:p/>
+    <w:p>
+      <w:r>
+        <w:rPr>
+          <w:noProof/>
+          <w:lang w:val="en-US" w:eastAsia="en-US"/>
+        </w:rPr>
+        <w:lastRenderedPageBreak/>
+        <w:drawing>
+          <wp:anchor distT="0" distB="0" distL="114300" distR="114300" simplePos="0" relativeHeight="251676672" behindDoc="0" locked="0" layoutInCell="1" allowOverlap="1">
+            <wp:simplePos x="0" y="0"/>
+            <wp:positionH relativeFrom="margin">
+              <wp:posOffset>412115</wp:posOffset>
+            </wp:positionH>
+            <wp:positionV relativeFrom="paragraph">
+              <wp:posOffset>227965</wp:posOffset>
+            </wp:positionV>
+            <wp:extent cx="4973320" cy="3729355"/>
+            <wp:effectExtent l="0" t="0" r="0" b="4445"/>
+            <wp:wrapTopAndBottom/>
+            <wp:docPr id="25" name="Εικόνα 25"/>
+            <wp:cNvGraphicFramePr>
+              <a:graphicFrameLocks xmlns:a="http://schemas.openxmlformats.org/drawingml/2006/main" noChangeAspect="1"/>
+            </wp:cNvGraphicFramePr>
+            <a:graphic xmlns:a="http://schemas.openxmlformats.org/drawingml/2006/main">
+              <a:graphicData uri="http://schemas.openxmlformats.org/drawingml/2006/picture">
+                <pic:pic xmlns:pic="http://schemas.openxmlformats.org/drawingml/2006/picture">
+                  <pic:nvPicPr>
+                    <pic:cNvPr id="25" name="signals_real_splited.png"/>
+                    <pic:cNvPicPr/>
+                  </pic:nvPicPr>
+                  <pic:blipFill>
+                    <a:blip r:embed="rId37">
+                      <a:extLst>
+                        <a:ext uri="{28A0092B-C50C-407E-A947-70E740481C1C}">
+                          <a14:useLocalDpi xmlns:a14="http://schemas.microsoft.com/office/drawing/2010/main" val="0"/>
+                        </a:ext>
+                      </a:extLst>
+                    </a:blip>
+                    <a:stretch>
+                      <a:fillRect/>
+                    </a:stretch>
+                  </pic:blipFill>
+                  <pic:spPr>
+                    <a:xfrm>
+                      <a:off x="0" y="0"/>
+                      <a:ext cx="4973320" cy="3729355"/>
+                    </a:xfrm>
+                    <a:prstGeom prst="rect">
+                      <a:avLst/>
+                    </a:prstGeom>
+                  </pic:spPr>
+                </pic:pic>
+              </a:graphicData>
+            </a:graphic>
+            <wp14:sizeRelH relativeFrom="margin">
+              <wp14:pctWidth>0</wp14:pctWidth>
+            </wp14:sizeRelH>
+            <wp14:sizeRelV relativeFrom="margin">
+              <wp14:pctHeight>0</wp14:pctHeight>
+            </wp14:sizeRelV>
+          </wp:anchor>
+        </w:drawing>
+      </w:r>
+    </w:p>
+    <w:p>
+      <w:r>
+        <w:rPr>
+          <w:noProof/>
+          <w:lang w:val="en-US" w:eastAsia="en-US"/>
+        </w:rPr>
+        <w:drawing>
+          <wp:anchor distT="0" distB="0" distL="114300" distR="114300" simplePos="0" relativeHeight="251677696" behindDoc="0" locked="0" layoutInCell="1" allowOverlap="1" wp14:anchorId="0F7F5376" wp14:editId="22B194F5">
+            <wp:simplePos x="0" y="0"/>
+            <wp:positionH relativeFrom="column">
+              <wp:posOffset>3175</wp:posOffset>
+            </wp:positionH>
+            <wp:positionV relativeFrom="paragraph">
+              <wp:posOffset>3962400</wp:posOffset>
+            </wp:positionV>
+            <wp:extent cx="5337175" cy="4002405"/>
+            <wp:effectExtent l="0" t="0" r="0" b="0"/>
+            <wp:wrapTopAndBottom/>
+            <wp:docPr id="26" name="Εικόνα 26"/>
+            <wp:cNvGraphicFramePr>
+              <a:graphicFrameLocks xmlns:a="http://schemas.openxmlformats.org/drawingml/2006/main" noChangeAspect="1"/>
+            </wp:cNvGraphicFramePr>
+            <a:graphic xmlns:a="http://schemas.openxmlformats.org/drawingml/2006/main">
+              <a:graphicData uri="http://schemas.openxmlformats.org/drawingml/2006/picture">
+                <pic:pic xmlns:pic="http://schemas.openxmlformats.org/drawingml/2006/picture">
+                  <pic:nvPicPr>
+                    <pic:cNvPr id="26" name="signal_real_micro_spectro.png"/>
+                    <pic:cNvPicPr/>
+                  </pic:nvPicPr>
+                  <pic:blipFill>
+                    <a:blip r:embed="rId38">
+                      <a:extLst>
+                        <a:ext uri="{28A0092B-C50C-407E-A947-70E740481C1C}">
+                          <a14:useLocalDpi xmlns:a14="http://schemas.microsoft.com/office/drawing/2010/main" val="0"/>
+                        </a:ext>
+                      </a:extLst>
+                    </a:blip>
+                    <a:stretch>
+                      <a:fillRect/>
+                    </a:stretch>
+                  </pic:blipFill>
+                  <pic:spPr>
+                    <a:xfrm>
+                      <a:off x="0" y="0"/>
+                      <a:ext cx="5337175" cy="4002405"/>
+                    </a:xfrm>
+                    <a:prstGeom prst="rect">
+                      <a:avLst/>
+                    </a:prstGeom>
+                  </pic:spPr>
+                </pic:pic>
+              </a:graphicData>
+            </a:graphic>
+          </wp:anchor>
+        </w:drawing>
+      </w:r>
+      <w:r>
+        <w:t>Για τα φάσματα ισχύος έχουμε:</w:t>
+      </w:r>
+    </w:p>
+    <w:p/>
+    <w:p>
+      <w:pPr>
+        <w:pStyle w:val="2"/>
+        <w:jc w:val="both"/>
+        <w:rPr>
+          <w:sz w:val="24"/>
+        </w:rPr>
+      </w:pPr>
+      <w:r>
+        <w:rPr>
+          <w:sz w:val="24"/>
+        </w:rPr>
+        <w:lastRenderedPageBreak/>
+        <w:t>Ερώτημα</w:t>
+      </w:r>
+      <w:r>
+        <w:rPr>
+          <w:sz w:val="24"/>
+        </w:rPr>
+        <w:t xml:space="preserve"> </w:t>
+      </w:r>
+      <w:r>
+        <w:rPr>
+          <w:rFonts w:ascii="Comfortaa" w:eastAsia="Comfortaa" w:hAnsi="Comfortaa" w:cs="Comfortaa"/>
+          <w:sz w:val="24"/>
+        </w:rPr>
+        <w:t>4</w:t>
+      </w:r>
+      <w:r>
+        <w:rPr>
+          <w:sz w:val="24"/>
+        </w:rPr>
+        <w:t xml:space="preserve"> </w:t>
+      </w:r>
+    </w:p>
+    <w:p>
+      <w:r>
+        <w:t xml:space="preserve">Υπολογίσαμε το </w:t>
+      </w:r>
+      <w:r>
+        <w:rPr>
+          <w:lang w:val="en-US"/>
+        </w:rPr>
+        <w:t>SNR</w:t>
+      </w:r>
+      <w:r>
+        <w:t xml:space="preserve"> </w:t>
+      </w:r>
+      <w:r>
+        <w:t xml:space="preserve">στην είσοδο και στην έξοδο του </w:t>
+      </w:r>
+      <w:r>
+        <w:rPr>
+          <w:lang w:val="en-US"/>
+        </w:rPr>
+        <w:t>wiener</w:t>
+      </w:r>
+      <w:r>
+        <w:t xml:space="preserve"> </w:t>
+      </w:r>
+      <w:r>
+        <w:t>φίλτρου και είχαμε τα εξής αποτελέσματα:</w:t>
+      </w:r>
+    </w:p>
+    <w:p>
+      <w:pPr>
+        <w:rPr>
+          <w:rFonts w:ascii="Calibri" w:hAnsi="Calibri" w:cs="Calibri"/>
+          <w:lang w:val="en-US"/>
+        </w:rPr>
+      </w:pPr>
+      <w:r>
+        <w:rPr>
+          <w:rFonts w:ascii="Calibri" w:hAnsi="Calibri" w:cs="Calibri"/>
+          <w:lang w:val="en-US"/>
+        </w:rPr>
+        <w:t>snr_input_wiener =</w:t>
+      </w:r>
+      <w:r>
+        <w:rPr>
+          <w:rFonts w:ascii="Calibri" w:hAnsi="Calibri" w:cs="Calibri"/>
+          <w:lang w:val="en-US"/>
+        </w:rPr>
+        <w:t xml:space="preserve"> 5.2695</w:t>
+      </w:r>
+    </w:p>
+    <w:p>
+      <w:pPr>
+        <w:rPr>
+          <w:rFonts w:ascii="Calibri" w:hAnsi="Calibri" w:cs="Calibri"/>
+          <w:lang w:val="en-US"/>
+        </w:rPr>
+      </w:pPr>
+      <w:r>
+        <w:rPr>
+          <w:rFonts w:ascii="Calibri" w:hAnsi="Calibri" w:cs="Calibri"/>
+          <w:lang w:val="en-US"/>
+        </w:rPr>
+        <w:t>snr_output_wiener = 5.2807</w:t>
+      </w:r>
+    </w:p>
+    <w:p>
+      <w:r>
+        <w:t xml:space="preserve">και από τον </w:t>
+      </w:r>
+      <w:r>
+        <w:rPr>
+          <w:lang w:val="en-US"/>
+        </w:rPr>
+        <w:t>beamformer</w:t>
+      </w:r>
+      <w:r>
+        <w:t xml:space="preserve"> </w:t>
+      </w:r>
+      <w:r>
+        <w:t>είχαμε:</w:t>
+      </w:r>
+    </w:p>
+    <w:p>
+      <w:pPr>
+        <w:rPr>
+          <w:rFonts w:ascii="Calibri" w:hAnsi="Calibri" w:cs="Calibri"/>
+          <w:lang w:val="en-US"/>
+        </w:rPr>
+      </w:pPr>
+      <w:r>
+        <w:rPr>
+          <w:rFonts w:ascii="Calibri" w:hAnsi="Calibri" w:cs="Calibri"/>
+          <w:lang w:val="en-US"/>
+        </w:rPr>
+        <w:t>snr_input</w:t>
+      </w:r>
+      <w:r>
+        <w:rPr>
+          <w:rFonts w:ascii="Calibri" w:hAnsi="Calibri" w:cs="Calibri"/>
+          <w:lang w:val="en-US"/>
+        </w:rPr>
+        <w:t>_</w:t>
+      </w:r>
+      <w:r>
+        <w:rPr>
+          <w:lang w:val="en-US"/>
+        </w:rPr>
+        <w:t>beamformer</w:t>
+      </w:r>
+      <w:r>
+        <w:rPr>
+          <w:rFonts w:ascii="Calibri" w:hAnsi="Calibri" w:cs="Calibri"/>
+          <w:lang w:val="en-US"/>
+        </w:rPr>
+        <w:t xml:space="preserve"> = 4.8216</w:t>
+      </w:r>
+    </w:p>
+    <w:p>
+      <w:pPr>
+        <w:rPr>
+          <w:rFonts w:ascii="Calibri" w:hAnsi="Calibri" w:cs="Calibri"/>
+          <w:lang w:val="en-US"/>
+        </w:rPr>
+      </w:pPr>
+      <w:r>
+        <w:rPr>
+          <w:rFonts w:ascii="Calibri" w:hAnsi="Calibri" w:cs="Calibri"/>
+          <w:lang w:val="en-US"/>
+        </w:rPr>
+        <w:t>snr_output</w:t>
+      </w:r>
+      <w:r>
+        <w:rPr>
+          <w:rFonts w:ascii="Calibri" w:hAnsi="Calibri" w:cs="Calibri"/>
+          <w:lang w:val="en-US"/>
+        </w:rPr>
+        <w:t>_</w:t>
+      </w:r>
+      <w:r>
+        <w:rPr>
+          <w:lang w:val="en-US"/>
+        </w:rPr>
+        <w:t>beamformer</w:t>
+      </w:r>
+      <w:r>
+        <w:rPr>
+          <w:rFonts w:ascii="Calibri" w:hAnsi="Calibri" w:cs="Calibri"/>
+          <w:lang w:val="en-US"/>
+        </w:rPr>
+        <w:t xml:space="preserve"> </w:t>
+      </w:r>
+      <w:r>
+        <w:rPr>
+          <w:rFonts w:ascii="Calibri" w:hAnsi="Calibri" w:cs="Calibri"/>
+          <w:lang w:val="en-US"/>
+        </w:rPr>
+        <w:t>= 20.3452</w:t>
+      </w:r>
+    </w:p>
+    <w:p>
+      <w:r>
+        <w:t>Συνεπώς</w:t>
+      </w:r>
+      <w:r>
+        <w:t xml:space="preserve"> παρατηρούμε ότι </w:t>
+      </w:r>
+      <w:r>
+        <w:t xml:space="preserve">το </w:t>
+      </w:r>
+      <w:r>
+        <w:rPr>
+          <w:lang w:val="en-US"/>
+        </w:rPr>
+        <w:t>SNR</w:t>
+      </w:r>
+      <w:r>
+        <w:t xml:space="preserve"> </w:t>
+      </w:r>
+      <w:r>
+        <w:t xml:space="preserve">δεν βελτιώθηκε σχεδόν καθόλου με τη χρήση του </w:t>
+      </w:r>
+      <w:r>
+        <w:rPr>
+          <w:lang w:val="en-US"/>
+        </w:rPr>
+        <w:t>wiener</w:t>
+      </w:r>
+      <w:r>
+        <w:t xml:space="preserve"> </w:t>
+      </w:r>
+      <w:r>
+        <w:t xml:space="preserve">φίλτρου, που σημαίνει ότι η αποθορυβοποίηση με </w:t>
+      </w:r>
+      <w:r>
+        <w:rPr>
+          <w:lang w:val="en-US"/>
+        </w:rPr>
+        <w:t>wiener</w:t>
+      </w:r>
+      <w:r>
+        <w:t xml:space="preserve"> </w:t>
+      </w:r>
+      <w:r>
+        <w:t xml:space="preserve">φίλτρο απέτυχε. Αντίθετα το </w:t>
+      </w:r>
+      <w:r>
+        <w:rPr>
+          <w:lang w:val="en-US"/>
+        </w:rPr>
+        <w:t>beamforming</w:t>
+      </w:r>
+      <w:r>
+        <w:t xml:space="preserve"> πέτυχε σε μεγάλο βαθμό.</w:t>
+      </w:r>
+    </w:p>
+    <w:p>
+      <w:r>
+        <w:rPr>
+          <w:noProof/>
+          <w:lang w:val="en-US" w:eastAsia="en-US"/>
+        </w:rPr>
+        <w:drawing>
+          <wp:anchor distT="0" distB="0" distL="114300" distR="114300" simplePos="0" relativeHeight="251678720" behindDoc="0" locked="0" layoutInCell="1" allowOverlap="1" wp14:anchorId="0496AC08" wp14:editId="23527378">
+            <wp:simplePos x="0" y="0"/>
+            <wp:positionH relativeFrom="margin">
+              <wp:align>right</wp:align>
+            </wp:positionH>
+            <wp:positionV relativeFrom="paragraph">
+              <wp:posOffset>414886</wp:posOffset>
+            </wp:positionV>
+            <wp:extent cx="5337175" cy="4003040"/>
+            <wp:effectExtent l="0" t="0" r="0" b="0"/>
+            <wp:wrapTopAndBottom/>
+            <wp:docPr id="30" name="Εικόνα 30"/>
+            <wp:cNvGraphicFramePr>
+              <a:graphicFrameLocks xmlns:a="http://schemas.openxmlformats.org/drawingml/2006/main" noChangeAspect="1"/>
+            </wp:cNvGraphicFramePr>
+            <a:graphic xmlns:a="http://schemas.openxmlformats.org/drawingml/2006/main">
+              <a:graphicData uri="http://schemas.openxmlformats.org/drawingml/2006/picture">
+                <pic:pic xmlns:pic="http://schemas.openxmlformats.org/drawingml/2006/picture">
+                  <pic:nvPicPr>
+                    <pic:cNvPr id="30" name="wiener_power.png"/>
+                    <pic:cNvPicPr/>
+                  </pic:nvPicPr>
+                  <pic:blipFill>
+                    <a:blip r:embed="rId39">
+                      <a:extLst>
+                        <a:ext uri="{28A0092B-C50C-407E-A947-70E740481C1C}">
+                          <a14:useLocalDpi xmlns:a14="http://schemas.microsoft.com/office/drawing/2010/main" val="0"/>
+                        </a:ext>
+                      </a:extLst>
+                    </a:blip>
+                    <a:stretch>
+                      <a:fillRect/>
+                    </a:stretch>
+                  </pic:blipFill>
+                  <pic:spPr>
+                    <a:xfrm>
+                      <a:off x="0" y="0"/>
+                      <a:ext cx="5337175" cy="4003040"/>
+                    </a:xfrm>
+                    <a:prstGeom prst="rect">
+                      <a:avLst/>
+                    </a:prstGeom>
+                  </pic:spPr>
+                </pic:pic>
+              </a:graphicData>
+            </a:graphic>
+          </wp:anchor>
+        </w:drawing>
+      </w:r>
+      <w:r>
+        <w:t>Ακολουθούν οι γραφικές παραστάσεις των φασμάτων ισχύος:</w:t>
+      </w:r>
+    </w:p>
+    <w:p/>
+    <w:p>
+      <w:r>
+        <w:br w:type="page"/>
+      </w:r>
+    </w:p>
+    <w:p>
+      <w:r>
+        <w:rPr>
+          <w:noProof/>
+          <w:lang w:val="en-US" w:eastAsia="en-US"/>
+        </w:rPr>
+        <w:lastRenderedPageBreak/>
+        <w:drawing>
+          <wp:anchor distT="0" distB="0" distL="114300" distR="114300" simplePos="0" relativeHeight="251679744" behindDoc="0" locked="0" layoutInCell="1" allowOverlap="1" wp14:anchorId="08E501C2" wp14:editId="54812786">
+            <wp:simplePos x="0" y="0"/>
+            <wp:positionH relativeFrom="margin">
+              <wp:align>right</wp:align>
+            </wp:positionH>
+            <wp:positionV relativeFrom="paragraph">
+              <wp:posOffset>290138</wp:posOffset>
+            </wp:positionV>
+            <wp:extent cx="5337175" cy="4003040"/>
+            <wp:effectExtent l="0" t="0" r="0" b="0"/>
+            <wp:wrapTopAndBottom/>
+            <wp:docPr id="31" name="Εικόνα 31"/>
+            <wp:cNvGraphicFramePr>
+              <a:graphicFrameLocks xmlns:a="http://schemas.openxmlformats.org/drawingml/2006/main" noChangeAspect="1"/>
+            </wp:cNvGraphicFramePr>
+            <a:graphic xmlns:a="http://schemas.openxmlformats.org/drawingml/2006/main">
+              <a:graphicData uri="http://schemas.openxmlformats.org/drawingml/2006/picture">
+                <pic:pic xmlns:pic="http://schemas.openxmlformats.org/drawingml/2006/picture">
+                  <pic:nvPicPr>
+                    <pic:cNvPr id="31" name="wiener_power_beamformer.png"/>
+                    <pic:cNvPicPr/>
+                  </pic:nvPicPr>
+                  <pic:blipFill>
+                    <a:blip r:embed="rId40">
+                      <a:extLst>
+                        <a:ext uri="{28A0092B-C50C-407E-A947-70E740481C1C}">
+                          <a14:useLocalDpi xmlns:a14="http://schemas.microsoft.com/office/drawing/2010/main" val="0"/>
+                        </a:ext>
+                      </a:extLst>
+                    </a:blip>
+                    <a:stretch>
+                      <a:fillRect/>
+                    </a:stretch>
+                  </pic:blipFill>
+                  <pic:spPr>
+                    <a:xfrm>
+                      <a:off x="0" y="0"/>
+                      <a:ext cx="5337175" cy="4003040"/>
+                    </a:xfrm>
+                    <a:prstGeom prst="rect">
+                      <a:avLst/>
+                    </a:prstGeom>
+                  </pic:spPr>
+                </pic:pic>
+              </a:graphicData>
+            </a:graphic>
+          </wp:anchor>
+        </w:drawing>
+      </w:r>
+    </w:p>
+    <w:p>
+      <w:r>
+        <w:t xml:space="preserve">Όπως είδαμε και από το </w:t>
+      </w:r>
+      <w:r>
+        <w:rPr>
+          <w:lang w:val="en-US"/>
+        </w:rPr>
+        <w:t>SNR</w:t>
+      </w:r>
+      <w:r>
+        <w:t xml:space="preserve">, το </w:t>
+      </w:r>
+      <w:r>
+        <w:rPr>
+          <w:lang w:val="en-US"/>
+        </w:rPr>
+        <w:t>beamforming</w:t>
+      </w:r>
+      <w:r>
+        <w:t xml:space="preserve"> </w:t>
+      </w:r>
+      <w:r>
+        <w:t xml:space="preserve">πέτυχε σε αντίθεση με τη χρήση του </w:t>
+      </w:r>
+      <w:r>
+        <w:rPr>
+          <w:lang w:val="en-US"/>
+        </w:rPr>
+        <w:t>wiener</w:t>
+      </w:r>
+      <w:r>
+        <w:t xml:space="preserve"> </w:t>
+      </w:r>
+      <w:r>
+        <w:t xml:space="preserve">φίλτρου. Από τις γραφικές παραστάσεις παρατηρούμε ότι το φάσμα ισχύος του </w:t>
+      </w:r>
+      <w:r>
+        <w:rPr>
+          <w:lang w:val="en-US"/>
+        </w:rPr>
+        <w:t>beamformer</w:t>
+      </w:r>
+      <w:r>
+        <w:t xml:space="preserve"> </w:t>
+      </w:r>
+      <w:r>
+        <w:t xml:space="preserve">είναι σχεδόν ίδιο με αυτό του καθαρού σήματος, ενώ το φάσμα ισχύος της εξόδου του </w:t>
+      </w:r>
+      <w:r>
+        <w:rPr>
+          <w:lang w:val="en-US"/>
+        </w:rPr>
+        <w:t>wiener</w:t>
+      </w:r>
+      <w:r>
+        <w:t xml:space="preserve"> είναι σχεδόν ίδιο με την είσοδο, που σημαίνει ό,τι δε </w:t>
+      </w:r>
+      <w:r>
+        <w:t>απομόνωσε</w:t>
+      </w:r>
+      <w:r>
+        <w:t xml:space="preserve"> τον θόρυβο.</w:t>
+      </w:r>
+    </w:p>
+    <w:p/>
+    <w:p>
+      <w:pPr>
+        <w:pStyle w:val="2"/>
+        <w:rPr>
+          <w:sz w:val="24"/>
+          <w:lang w:val="en-US"/>
+        </w:rPr>
+      </w:pPr>
       <w:r>
         <w:rPr>
           <w:rFonts w:ascii="Comfortaa" w:eastAsia="Comfortaa" w:hAnsi="Comfortaa" w:cs="Comfortaa"/>
           <w:sz w:val="28"/>
           <w:szCs w:val="28"/>
-        </w:rPr>
-        <w:t xml:space="preserve">.1 </w:t>
+          <w:lang w:val="en-US"/>
+        </w:rPr>
+        <w:t>2.</w:t>
+      </w:r>
+      <w:r>
+        <w:rPr>
+          <w:rFonts w:ascii="Comfortaa" w:eastAsia="Comfortaa" w:hAnsi="Comfortaa" w:cs="Comfortaa"/>
+          <w:sz w:val="28"/>
+          <w:szCs w:val="28"/>
+        </w:rPr>
+        <w:t>2</w:t>
+      </w:r>
+      <w:r>
+        <w:rPr>
+          <w:rFonts w:ascii="Comfortaa" w:eastAsia="Comfortaa" w:hAnsi="Comfortaa" w:cs="Comfortaa"/>
+          <w:sz w:val="28"/>
+          <w:szCs w:val="28"/>
+          <w:lang w:val="en-US"/>
+        </w:rPr>
+        <w:t xml:space="preserve"> </w:t>
       </w:r>
       <w:r>
         <w:rPr>
           <w:sz w:val="24"/>
-        </w:rPr>
-        <w:t xml:space="preserve">Beamforming σε </w:t>
+          <w:lang w:val="en-US"/>
+        </w:rPr>
+        <w:t xml:space="preserve">Beamforming </w:t>
       </w:r>
       <w:r>
         <w:rPr>
           <w:sz w:val="24"/>
         </w:rPr>
-        <w:t>προσομοιωμένα</w:t>
+        <w:t>σε</w:t>
       </w:r>
       <w:r>
         <w:rPr>
           <w:sz w:val="24"/>
+          <w:lang w:val="en-US"/>
         </w:rPr>
         <w:t xml:space="preserve"> </w:t>
       </w:r>
@@ -2184,9 +4079,23 @@
         <w:rPr>
           <w:sz w:val="24"/>
         </w:rPr>
+        <w:t>πραγματικά</w:t>
+      </w:r>
+      <w:r>
+        <w:rPr>
+          <w:sz w:val="24"/>
+          <w:lang w:val="en-US"/>
+        </w:rPr>
+        <w:t xml:space="preserve"> </w:t>
+      </w:r>
+      <w:r>
+        <w:rPr>
+          <w:sz w:val="24"/>
+        </w:rPr>
         <w:t>σήματα</w:t>
       </w:r>
     </w:p>
+    <w:p/>
     <w:p>
       <w:pPr>
         <w:pStyle w:val="2"/>
@@ -2221,80 +4130,698 @@
     <w:p>
       <w:pPr>
         <w:pStyle w:val="2"/>
+        <w:jc w:val="both"/>
         <w:rPr>
           <w:sz w:val="24"/>
+          <w:lang w:val="en-US"/>
         </w:rPr>
       </w:pPr>
       <w:r>
         <w:rPr>
           <w:sz w:val="24"/>
         </w:rPr>
-        <w:t xml:space="preserve">Ερώτημα </w:t>
+        <w:t>Ερώτημα</w:t>
+      </w:r>
+      <w:r>
+        <w:rPr>
+          <w:sz w:val="24"/>
+          <w:lang w:val="en-US"/>
+        </w:rPr>
+        <w:t xml:space="preserve"> </w:t>
       </w:r>
       <w:r>
         <w:rPr>
           <w:rFonts w:ascii="Comfortaa" w:eastAsia="Comfortaa" w:hAnsi="Comfortaa" w:cs="Comfortaa"/>
           <w:sz w:val="24"/>
-        </w:rPr>
-        <w:t>1</w:t>
+          <w:lang w:val="en-US"/>
+        </w:rPr>
+        <w:t>1,2</w:t>
       </w:r>
       <w:r>
         <w:rPr>
           <w:sz w:val="24"/>
+          <w:lang w:val="en-US"/>
         </w:rPr>
         <w:t xml:space="preserve"> </w:t>
       </w:r>
     </w:p>
     <w:p>
+      <w:r>
+        <w:t xml:space="preserve">Όπως και πριν, υπολογίσαμε τα βάρη του </w:t>
+      </w:r>
+      <w:r>
+        <w:rPr>
+          <w:lang w:val="en-US"/>
+        </w:rPr>
+        <w:t>delay</w:t>
+      </w:r>
+      <w:r>
+        <w:t>-</w:t>
+      </w:r>
+      <w:r>
+        <w:rPr>
+          <w:lang w:val="en-US"/>
+        </w:rPr>
+        <w:t>and</w:t>
+      </w:r>
+      <w:r>
+        <w:t>-</w:t>
+      </w:r>
+      <w:r>
+        <w:rPr>
+          <w:lang w:val="en-US"/>
+        </w:rPr>
+        <w:t>sum</w:t>
+      </w:r>
+      <w:r>
+        <w:t xml:space="preserve"> </w:t>
+      </w:r>
+      <w:r>
+        <w:rPr>
+          <w:lang w:val="en-US"/>
+        </w:rPr>
+        <w:t>beamformer</w:t>
+      </w:r>
+      <w:r>
+        <w:t xml:space="preserve"> </w:t>
+      </w:r>
+      <w:r>
+        <w:t xml:space="preserve">και </w:t>
+      </w:r>
+      <w:r>
+        <w:t xml:space="preserve">εφαρμόσαμε το </w:t>
+      </w:r>
+      <w:r>
+        <w:rPr>
+          <w:lang w:val="en-US"/>
+        </w:rPr>
+        <w:t>beamforming</w:t>
+      </w:r>
+      <w:r>
+        <w:t xml:space="preserve">. </w:t>
+      </w:r>
+      <w:r>
+        <w:t>Ακολουθούν οι γραφικές αναπαραστάσεις και τα σπεκτρογραφήματα.</w:t>
+      </w:r>
+    </w:p>
+    <w:p/>
+    <w:p>
+      <w:r>
+        <w:br w:type="page"/>
+      </w:r>
+    </w:p>
+    <w:p>
+      <w:r>
+        <w:rPr>
+          <w:noProof/>
+          <w:lang w:val="en-US" w:eastAsia="en-US"/>
+        </w:rPr>
+        <w:lastRenderedPageBreak/>
+        <mc:AlternateContent>
+          <mc:Choice Requires="wpg">
+            <w:drawing>
+              <wp:anchor distT="0" distB="0" distL="114300" distR="114300" simplePos="0" relativeHeight="251682816" behindDoc="0" locked="0" layoutInCell="1" allowOverlap="1">
+                <wp:simplePos x="0" y="0"/>
+                <wp:positionH relativeFrom="column">
+                  <wp:posOffset>3406</wp:posOffset>
+                </wp:positionH>
+                <wp:positionV relativeFrom="paragraph">
+                  <wp:posOffset>297757</wp:posOffset>
+                </wp:positionV>
+                <wp:extent cx="5337175" cy="8166331"/>
+                <wp:effectExtent l="0" t="0" r="0" b="6350"/>
+                <wp:wrapTopAndBottom/>
+                <wp:docPr id="34" name="Ομάδα 34"/>
+                <wp:cNvGraphicFramePr/>
+                <a:graphic xmlns:a="http://schemas.openxmlformats.org/drawingml/2006/main">
+                  <a:graphicData uri="http://schemas.microsoft.com/office/word/2010/wordprocessingGroup">
+                    <wpg:wgp>
+                      <wpg:cNvGrpSpPr/>
+                      <wpg:grpSpPr>
+                        <a:xfrm>
+                          <a:off x="0" y="0"/>
+                          <a:ext cx="5337175" cy="8166331"/>
+                          <a:chOff x="0" y="0"/>
+                          <a:chExt cx="5337175" cy="8166331"/>
+                        </a:xfrm>
+                      </wpg:grpSpPr>
+                      <pic:pic xmlns:pic="http://schemas.openxmlformats.org/drawingml/2006/picture">
+                        <pic:nvPicPr>
+                          <pic:cNvPr id="33" name="Εικόνα 33"/>
+                          <pic:cNvPicPr>
+                            <a:picLocks noChangeAspect="1"/>
+                          </pic:cNvPicPr>
+                        </pic:nvPicPr>
+                        <pic:blipFill>
+                          <a:blip r:embed="rId41">
+                            <a:extLst>
+                              <a:ext uri="{28A0092B-C50C-407E-A947-70E740481C1C}">
+                                <a14:useLocalDpi xmlns:a14="http://schemas.microsoft.com/office/drawing/2010/main" val="0"/>
+                              </a:ext>
+                            </a:extLst>
+                          </a:blip>
+                          <a:stretch>
+                            <a:fillRect/>
+                          </a:stretch>
+                        </pic:blipFill>
+                        <pic:spPr>
+                          <a:xfrm>
+                            <a:off x="0" y="4163291"/>
+                            <a:ext cx="5337175" cy="4003040"/>
+                          </a:xfrm>
+                          <a:prstGeom prst="rect">
+                            <a:avLst/>
+                          </a:prstGeom>
+                        </pic:spPr>
+                      </pic:pic>
+                      <pic:pic xmlns:pic="http://schemas.openxmlformats.org/drawingml/2006/picture">
+                        <pic:nvPicPr>
+                          <pic:cNvPr id="32" name="Εικόνα 32"/>
+                          <pic:cNvPicPr>
+                            <a:picLocks noChangeAspect="1"/>
+                          </pic:cNvPicPr>
+                        </pic:nvPicPr>
+                        <pic:blipFill>
+                          <a:blip r:embed="rId42">
+                            <a:extLst>
+                              <a:ext uri="{28A0092B-C50C-407E-A947-70E740481C1C}">
+                                <a14:useLocalDpi xmlns:a14="http://schemas.microsoft.com/office/drawing/2010/main" val="0"/>
+                              </a:ext>
+                            </a:extLst>
+                          </a:blip>
+                          <a:stretch>
+                            <a:fillRect/>
+                          </a:stretch>
+                        </pic:blipFill>
+                        <pic:spPr>
+                          <a:xfrm>
+                            <a:off x="0" y="0"/>
+                            <a:ext cx="5098415" cy="3823335"/>
+                          </a:xfrm>
+                          <a:prstGeom prst="rect">
+                            <a:avLst/>
+                          </a:prstGeom>
+                        </pic:spPr>
+                      </pic:pic>
+                    </wpg:wgp>
+                  </a:graphicData>
+                </a:graphic>
+              </wp:anchor>
+            </w:drawing>
+          </mc:Choice>
+          <mc:Fallback>
+            <w:pict>
+              <v:group w14:anchorId="6ECAEBB7" id="Ομάδα 34" o:spid="_x0000_s1026" style="position:absolute;margin-left:.25pt;margin-top:23.45pt;width:420.25pt;height:643pt;z-index:251682816" coordsize="53371,81663" o:gfxdata="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">
+                <v:shape id="Εικόνα 33" o:spid="_x0000_s1027" type="#_x0000_t75" style="position:absolute;top:41632;width:53371;height:40031;visibility:visible;mso-wrap-style:square" o:gfxdata="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">
+                  <v:imagedata r:id="rId43" o:title=""/>
+                  <v:path arrowok="t"/>
+                </v:shape>
+                <v:shape id="Εικόνα 32" o:spid="_x0000_s1028" type="#_x0000_t75" style="position:absolute;width:50984;height:38233;visibility:visible;mso-wrap-style:square" o:gfxdata="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">
+                  <v:imagedata r:id="rId44" o:title=""/>
+                  <v:path arrowok="t"/>
+                </v:shape>
+                <w10:wrap type="topAndBottom"/>
+              </v:group>
+            </w:pict>
+          </mc:Fallback>
+        </mc:AlternateContent>
+      </w:r>
+    </w:p>
+    <w:p/>
+    <w:p>
+      <w:r>
+        <w:rPr>
+          <w:noProof/>
+          <w:lang w:val="en-US" w:eastAsia="en-US"/>
+        </w:rPr>
+        <w:lastRenderedPageBreak/>
+        <mc:AlternateContent>
+          <mc:Choice Requires="wpg">
+            <w:drawing>
+              <wp:anchor distT="0" distB="0" distL="114300" distR="114300" simplePos="0" relativeHeight="251685888" behindDoc="0" locked="0" layoutInCell="1" allowOverlap="1">
+                <wp:simplePos x="0" y="0"/>
+                <wp:positionH relativeFrom="column">
+                  <wp:posOffset>3406</wp:posOffset>
+                </wp:positionH>
+                <wp:positionV relativeFrom="paragraph">
+                  <wp:posOffset>297757</wp:posOffset>
+                </wp:positionV>
+                <wp:extent cx="5337175" cy="8007004"/>
+                <wp:effectExtent l="0" t="0" r="0" b="0"/>
+                <wp:wrapTopAndBottom/>
+                <wp:docPr id="37" name="Ομάδα 37"/>
+                <wp:cNvGraphicFramePr/>
+                <a:graphic xmlns:a="http://schemas.openxmlformats.org/drawingml/2006/main">
+                  <a:graphicData uri="http://schemas.microsoft.com/office/word/2010/wordprocessingGroup">
+                    <wpg:wgp>
+                      <wpg:cNvGrpSpPr/>
+                      <wpg:grpSpPr>
+                        <a:xfrm>
+                          <a:off x="0" y="0"/>
+                          <a:ext cx="5337175" cy="8007004"/>
+                          <a:chOff x="0" y="0"/>
+                          <a:chExt cx="5337175" cy="8007004"/>
+                        </a:xfrm>
+                      </wpg:grpSpPr>
+                      <pic:pic xmlns:pic="http://schemas.openxmlformats.org/drawingml/2006/picture">
+                        <pic:nvPicPr>
+                          <pic:cNvPr id="35" name="Εικόνα 35"/>
+                          <pic:cNvPicPr>
+                            <a:picLocks noChangeAspect="1"/>
+                          </pic:cNvPicPr>
+                        </pic:nvPicPr>
+                        <pic:blipFill>
+                          <a:blip r:embed="rId45">
+                            <a:extLst>
+                              <a:ext uri="{28A0092B-C50C-407E-A947-70E740481C1C}">
+                                <a14:useLocalDpi xmlns:a14="http://schemas.microsoft.com/office/drawing/2010/main" val="0"/>
+                              </a:ext>
+                            </a:extLst>
+                          </a:blip>
+                          <a:stretch>
+                            <a:fillRect/>
+                          </a:stretch>
+                        </pic:blipFill>
+                        <pic:spPr>
+                          <a:xfrm>
+                            <a:off x="0" y="0"/>
+                            <a:ext cx="5337175" cy="4003040"/>
+                          </a:xfrm>
+                          <a:prstGeom prst="rect">
+                            <a:avLst/>
+                          </a:prstGeom>
+                        </pic:spPr>
+                      </pic:pic>
+                      <pic:pic xmlns:pic="http://schemas.openxmlformats.org/drawingml/2006/picture">
+                        <pic:nvPicPr>
+                          <pic:cNvPr id="36" name="Εικόνα 36"/>
+                          <pic:cNvPicPr>
+                            <a:picLocks noChangeAspect="1"/>
+                          </pic:cNvPicPr>
+                        </pic:nvPicPr>
+                        <pic:blipFill>
+                          <a:blip r:embed="rId46">
+                            <a:extLst>
+                              <a:ext uri="{28A0092B-C50C-407E-A947-70E740481C1C}">
+                                <a14:useLocalDpi xmlns:a14="http://schemas.microsoft.com/office/drawing/2010/main" val="0"/>
+                              </a:ext>
+                            </a:extLst>
+                          </a:blip>
+                          <a:stretch>
+                            <a:fillRect/>
+                          </a:stretch>
+                        </pic:blipFill>
+                        <pic:spPr>
+                          <a:xfrm>
+                            <a:off x="0" y="4003964"/>
+                            <a:ext cx="5337175" cy="4003040"/>
+                          </a:xfrm>
+                          <a:prstGeom prst="rect">
+                            <a:avLst/>
+                          </a:prstGeom>
+                        </pic:spPr>
+                      </pic:pic>
+                    </wpg:wgp>
+                  </a:graphicData>
+                </a:graphic>
+              </wp:anchor>
+            </w:drawing>
+          </mc:Choice>
+          <mc:Fallback>
+            <w:pict>
+              <v:group w14:anchorId="5D5E5C62" id="Ομάδα 37" o:spid="_x0000_s1026" style="position:absolute;margin-left:.25pt;margin-top:23.45pt;width:420.25pt;height:630.45pt;z-index:251685888" coordsize="53371,80070" o:gfxdata="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">
+                <v:shape id="Εικόνα 35" o:spid="_x0000_s1027" type="#_x0000_t75" style="position:absolute;width:53371;height:40030;visibility:visible;mso-wrap-style:square" o:gfxdata="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">
+                  <v:imagedata r:id="rId47" o:title=""/>
+                  <v:path arrowok="t"/>
+                </v:shape>
+                <v:shape id="Εικόνα 36" o:spid="_x0000_s1028" type="#_x0000_t75" style="position:absolute;top:40039;width:53371;height:40031;visibility:visible;mso-wrap-style:square" o:gfxdata="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">
+                  <v:imagedata r:id="rId48" o:title=""/>
+                  <v:path arrowok="t"/>
+                </v:shape>
+                <w10:wrap type="topAndBottom"/>
+              </v:group>
+            </w:pict>
+          </mc:Fallback>
+        </mc:AlternateContent>
+      </w:r>
+    </w:p>
+    <w:p>
       <w:pPr>
         <w:rPr>
           <w:lang w:val="en-US"/>
         </w:rPr>
       </w:pPr>
+    </w:p>
+    <w:p>
+      <w:pPr>
+        <w:rPr>
+          <w:lang w:val="en-US"/>
+        </w:rPr>
+      </w:pPr>
+    </w:p>
+    <w:p>
+      <w:pPr>
+        <w:rPr>
+          <w:lang w:val="en-US"/>
+        </w:rPr>
+      </w:pPr>
+      <w:r>
+        <w:rPr>
+          <w:noProof/>
+          <w:lang w:val="en-US" w:eastAsia="en-US"/>
+        </w:rPr>
+        <w:drawing>
+          <wp:anchor distT="0" distB="0" distL="114300" distR="114300" simplePos="0" relativeHeight="251686912" behindDoc="0" locked="0" layoutInCell="1" allowOverlap="1">
+            <wp:simplePos x="0" y="0"/>
+            <wp:positionH relativeFrom="column">
+              <wp:posOffset>3406</wp:posOffset>
+            </wp:positionH>
+            <wp:positionV relativeFrom="paragraph">
+              <wp:posOffset>-58</wp:posOffset>
+            </wp:positionV>
+            <wp:extent cx="5337175" cy="4003040"/>
+            <wp:effectExtent l="0" t="0" r="0" b="0"/>
+            <wp:wrapTopAndBottom/>
+            <wp:docPr id="40" name="Εικόνα 40"/>
+            <wp:cNvGraphicFramePr>
+              <a:graphicFrameLocks xmlns:a="http://schemas.openxmlformats.org/drawingml/2006/main" noChangeAspect="1"/>
+            </wp:cNvGraphicFramePr>
+            <a:graphic xmlns:a="http://schemas.openxmlformats.org/drawingml/2006/main">
+              <a:graphicData uri="http://schemas.openxmlformats.org/drawingml/2006/picture">
+                <pic:pic xmlns:pic="http://schemas.openxmlformats.org/drawingml/2006/picture">
+                  <pic:nvPicPr>
+                    <pic:cNvPr id="40" name="signal_real_beamformer_output.png"/>
+                    <pic:cNvPicPr/>
+                  </pic:nvPicPr>
+                  <pic:blipFill>
+                    <a:blip r:embed="rId49">
+                      <a:extLst>
+                        <a:ext uri="{28A0092B-C50C-407E-A947-70E740481C1C}">
+                          <a14:useLocalDpi xmlns:a14="http://schemas.microsoft.com/office/drawing/2010/main" val="0"/>
+                        </a:ext>
+                      </a:extLst>
+                    </a:blip>
+                    <a:stretch>
+                      <a:fillRect/>
+                    </a:stretch>
+                  </pic:blipFill>
+                  <pic:spPr>
+                    <a:xfrm>
+                      <a:off x="0" y="0"/>
+                      <a:ext cx="5337175" cy="4003040"/>
+                    </a:xfrm>
+                    <a:prstGeom prst="rect">
+                      <a:avLst/>
+                    </a:prstGeom>
+                  </pic:spPr>
+                </pic:pic>
+              </a:graphicData>
+            </a:graphic>
+          </wp:anchor>
+        </w:drawing>
+      </w:r>
+    </w:p>
+    <w:p>
+      <w:r>
+        <w:t xml:space="preserve">Παρατηρούμε ότι το </w:t>
+      </w:r>
+      <w:r>
+        <w:rPr>
+          <w:lang w:val="en-US"/>
+        </w:rPr>
+        <w:t>beamforming</w:t>
+      </w:r>
+      <w:r>
+        <w:t xml:space="preserve"> </w:t>
+      </w:r>
+      <w:r>
+        <w:t>αυτή τη φορά δεν πέτυχε. Ο θόρυβος δεν μειώθηκε σχεδόν καθόλου και το σήμα φαίνεται να είναι το ίδιο με το αρχικό.</w:t>
+      </w:r>
+    </w:p>
+    <w:p/>
+    <w:p>
+      <w:pPr>
+        <w:pStyle w:val="2"/>
+        <w:jc w:val="both"/>
+        <w:rPr>
+          <w:sz w:val="24"/>
+        </w:rPr>
+      </w:pPr>
+      <w:r>
+        <w:rPr>
+          <w:sz w:val="24"/>
+        </w:rPr>
+        <w:t>Ερώτημα</w:t>
+      </w:r>
+      <w:r>
+        <w:rPr>
+          <w:sz w:val="24"/>
+        </w:rPr>
+        <w:t xml:space="preserve"> </w:t>
+      </w:r>
+      <w:r>
+        <w:rPr>
+          <w:rFonts w:ascii="Comfortaa" w:eastAsia="Comfortaa" w:hAnsi="Comfortaa" w:cs="Comfortaa"/>
+          <w:sz w:val="24"/>
+        </w:rPr>
+        <w:t>3</w:t>
+      </w:r>
+      <w:r>
+        <w:rPr>
+          <w:sz w:val="24"/>
+        </w:rPr>
+        <w:t xml:space="preserve"> </w:t>
+      </w:r>
+    </w:p>
+    <w:p>
+      <w:r>
+        <w:rPr>
+          <w:noProof/>
+          <w:lang w:val="en-US" w:eastAsia="en-US"/>
+        </w:rPr>
+        <w:drawing>
+          <wp:anchor distT="0" distB="0" distL="114300" distR="114300" simplePos="0" relativeHeight="251687936" behindDoc="0" locked="0" layoutInCell="1" allowOverlap="1" wp14:anchorId="44924E36" wp14:editId="3BCF47AE">
+            <wp:simplePos x="0" y="0"/>
+            <wp:positionH relativeFrom="margin">
+              <wp:align>left</wp:align>
+            </wp:positionH>
+            <wp:positionV relativeFrom="paragraph">
+              <wp:posOffset>374650</wp:posOffset>
+            </wp:positionV>
+            <wp:extent cx="4232275" cy="621030"/>
+            <wp:effectExtent l="0" t="0" r="0" b="7620"/>
+            <wp:wrapTopAndBottom/>
+            <wp:docPr id="42" name="Εικόνα 42"/>
+            <wp:cNvGraphicFramePr>
+              <a:graphicFrameLocks xmlns:a="http://schemas.openxmlformats.org/drawingml/2006/main" noChangeAspect="1"/>
+            </wp:cNvGraphicFramePr>
+            <a:graphic xmlns:a="http://schemas.openxmlformats.org/drawingml/2006/main">
+              <a:graphicData uri="http://schemas.openxmlformats.org/drawingml/2006/picture">
+                <pic:pic xmlns:pic="http://schemas.openxmlformats.org/drawingml/2006/picture">
+                  <pic:nvPicPr>
+                    <pic:cNvPr id="1" name=""/>
+                    <pic:cNvPicPr/>
+                  </pic:nvPicPr>
+                  <pic:blipFill>
+                    <a:blip r:embed="rId50">
+                      <a:extLst>
+                        <a:ext uri="{28A0092B-C50C-407E-A947-70E740481C1C}">
+                          <a14:useLocalDpi xmlns:a14="http://schemas.microsoft.com/office/drawing/2010/main" val="0"/>
+                        </a:ext>
+                      </a:extLst>
+                    </a:blip>
+                    <a:stretch>
+                      <a:fillRect/>
+                    </a:stretch>
+                  </pic:blipFill>
+                  <pic:spPr>
+                    <a:xfrm>
+                      <a:off x="0" y="0"/>
+                      <a:ext cx="4232275" cy="621030"/>
+                    </a:xfrm>
+                    <a:prstGeom prst="rect">
+                      <a:avLst/>
+                    </a:prstGeom>
+                  </pic:spPr>
+                </pic:pic>
+              </a:graphicData>
+            </a:graphic>
+            <wp14:sizeRelH relativeFrom="margin">
+              <wp14:pctWidth>0</wp14:pctWidth>
+            </wp14:sizeRelH>
+            <wp14:sizeRelV relativeFrom="margin">
+              <wp14:pctHeight>0</wp14:pctHeight>
+            </wp14:sizeRelV>
+          </wp:anchor>
+        </w:drawing>
+      </w:r>
+      <w:r>
+        <w:t xml:space="preserve">Για να υπολογίσουμε το </w:t>
+      </w:r>
+      <w:r>
+        <w:rPr>
+          <w:lang w:val="en-US"/>
+        </w:rPr>
+        <w:t>SSNR</w:t>
+      </w:r>
+      <w:r>
+        <w:t>, χρησιμοποιήσαμε τον τύπο</w:t>
+      </w:r>
+      <w:r>
+        <w:t>:</w:t>
+      </w:r>
+    </w:p>
+    <w:p>
+      <w:r>
+        <w:t xml:space="preserve">Δηλαδή φτιάξαμε μια συνάρτηση η οποία δέχεται ως ορίσματα ένα σήμα </w:t>
+      </w:r>
+      <w:r>
+        <w:rPr>
+          <w:lang w:val="en-US"/>
+        </w:rPr>
+        <w:t>s</w:t>
+      </w:r>
+      <w:r>
+        <w:t xml:space="preserve">, το σήμα θορύβου </w:t>
+      </w:r>
+      <w:r>
+        <w:rPr>
+          <w:lang w:val="en-US"/>
+        </w:rPr>
+        <w:t>u</w:t>
+      </w:r>
+      <w:r>
+        <w:t xml:space="preserve"> και τα όρια των </w:t>
+      </w:r>
+      <w:r>
+        <w:rPr>
+          <w:lang w:val="en-US"/>
+        </w:rPr>
+        <w:t>dB</w:t>
+      </w:r>
+      <w:r>
+        <w:t xml:space="preserve"> </w:t>
+      </w:r>
+      <w:r>
+        <w:t xml:space="preserve">που μας ενδιαφέρουν για την εξαγωγή του μέσου όρου. Η συνάρτηση αυτή υπολογίζει το </w:t>
+      </w:r>
+      <w:r>
+        <w:rPr>
+          <w:lang w:val="en-US"/>
+        </w:rPr>
+        <w:t>SNR</w:t>
+      </w:r>
+      <w:r>
+        <w:t xml:space="preserve"> </w:t>
+      </w:r>
+      <w:r>
+        <w:t>για κάθε παράθυρο και ελέγχει αν η τιμή του είναι πάνω από το όριο, οπότε και το θέτει ίσο με αυτό το όριο, ή αν είναι κάτω από το όριο, που στην περίπτωση αυτή το θέτει ίσο με το μηδέν.</w:t>
+      </w:r>
+      <w:r>
+        <w:t xml:space="preserve"> Στη συνέχεια παίρνει το μέσο όρο των </w:t>
+      </w:r>
+      <w:r>
+        <w:rPr>
+          <w:lang w:val="en-US"/>
+        </w:rPr>
+        <w:t>SNR</w:t>
+      </w:r>
+      <w:r>
+        <w:t>.</w:t>
+      </w:r>
+    </w:p>
+    <w:p>
+      <w:r>
+        <w:t xml:space="preserve">Έτσι έχουμε τις εξής τιμές για το </w:t>
+      </w:r>
+      <w:r>
+        <w:rPr>
+          <w:lang w:val="en-US"/>
+        </w:rPr>
+        <w:t>SSNR</w:t>
+      </w:r>
+      <w:r>
+        <w:t>:</w:t>
+      </w:r>
+    </w:p>
+    <w:p>
+      <w:pPr>
+        <w:rPr>
+          <w:rFonts w:ascii="Calibri" w:hAnsi="Calibri" w:cs="Calibri"/>
+          <w:lang w:val="en-US"/>
+        </w:rPr>
+      </w:pPr>
+      <w:r>
+        <w:rPr>
+          <w:rFonts w:ascii="Calibri" w:hAnsi="Calibri" w:cs="Calibri"/>
+          <w:lang w:val="en-US"/>
+        </w:rPr>
+        <w:t>input_ssnr =</w:t>
+      </w:r>
+      <w:r>
+        <w:rPr>
+          <w:rFonts w:ascii="Calibri" w:hAnsi="Calibri" w:cs="Calibri"/>
+          <w:lang w:val="en-US"/>
+        </w:rPr>
+        <w:t xml:space="preserve"> 0.1028</w:t>
+      </w:r>
+    </w:p>
+    <w:p>
+      <w:pPr>
+        <w:rPr>
+          <w:rFonts w:ascii="Calibri" w:hAnsi="Calibri" w:cs="Calibri"/>
+          <w:lang w:val="en-US"/>
+        </w:rPr>
+      </w:pPr>
+      <w:r>
+        <w:rPr>
+          <w:rFonts w:ascii="Calibri" w:hAnsi="Calibri" w:cs="Calibri"/>
+          <w:lang w:val="en-US"/>
+        </w:rPr>
+        <w:t>output_ssnr = 0.1473</w:t>
+      </w:r>
+    </w:p>
+    <w:p>
+      <w:pPr>
+        <w:rPr>
+          <w:lang w:val="en-US"/>
+        </w:rPr>
+      </w:pPr>
+    </w:p>
+    <w:p>
+      <w:r>
+        <w:lastRenderedPageBreak/>
+        <w:t>Η</w:t>
+      </w:r>
+      <w:r>
+        <w:t xml:space="preserve"> </w:t>
+      </w:r>
+      <w:r>
+        <w:t xml:space="preserve">βελτίωση του </w:t>
+      </w:r>
+      <w:r>
+        <w:rPr>
+          <w:lang w:val="en-US"/>
+        </w:rPr>
+        <w:t>SSNR</w:t>
+      </w:r>
+      <w:r>
+        <w:t xml:space="preserve">, όπως περιμέναμε, είναι πολύ μικρή, γεγονός που αποδεικνύει ότι το </w:t>
+      </w:r>
+      <w:r>
+        <w:rPr>
+          <w:lang w:val="en-US"/>
+        </w:rPr>
+        <w:t>beamforming</w:t>
+      </w:r>
+      <w:r>
+        <w:t xml:space="preserve"> </w:t>
+      </w:r>
+      <w:r>
+        <w:t>δεν πέτυχε.</w:t>
+      </w:r>
       <w:bookmarkStart w:id="0" w:name="_GoBack"/>
       <w:bookmarkEnd w:id="0"/>
-    </w:p>
-    <w:p>
-      <w:pPr>
-        <w:rPr>
-          <w:lang w:val="en-US"/>
-        </w:rPr>
-      </w:pPr>
-    </w:p>
-    <w:p>
-      <w:pPr>
-        <w:rPr>
-          <w:lang w:val="en-US"/>
-        </w:rPr>
-      </w:pPr>
-    </w:p>
-    <w:p>
-      <w:pPr>
-        <w:rPr>
-          <w:lang w:val="en-US"/>
-        </w:rPr>
-      </w:pPr>
-    </w:p>
-    <w:p>
-      <w:pPr>
-        <w:rPr>
-          <w:lang w:val="en-US"/>
-        </w:rPr>
-      </w:pPr>
-    </w:p>
-    <w:p>
-      <w:pPr>
-        <w:rPr>
-          <w:lang w:val="en-US"/>
-        </w:rPr>
-      </w:pPr>
-    </w:p>
-    <w:p>
-      <w:pPr>
-        <w:rPr>
-          <w:lang w:val="en-US"/>
-        </w:rPr>
-      </w:pPr>
     </w:p>
     <w:p>
       <w:pPr>
@@ -2303,7 +4830,6 @@
         </w:tabs>
         <w:rPr>
           <w:rFonts w:ascii="Comfortaa" w:eastAsia="Comfortaa" w:hAnsi="Comfortaa" w:cs="Comfortaa"/>
-          <w:lang w:val="en-US"/>
         </w:rPr>
       </w:pPr>
     </w:p>
@@ -2358,21 +4884,12 @@
               <w:lang w:val="en-US"/>
             </w:rPr>
           </w:pPr>
-          <w:proofErr w:type="gramStart"/>
           <w:r>
             <w:rPr>
               <w:rFonts w:ascii="Comfortaa" w:eastAsia="Comfortaa" w:hAnsi="Comfortaa" w:cs="Comfortaa"/>
               <w:lang w:val="en-US"/>
             </w:rPr>
-            <w:t>Benesty,Chen</w:t>
-          </w:r>
-          <w:proofErr w:type="gramEnd"/>
-          <w:r>
-            <w:rPr>
-              <w:rFonts w:ascii="Comfortaa" w:eastAsia="Comfortaa" w:hAnsi="Comfortaa" w:cs="Comfortaa"/>
-              <w:lang w:val="en-US"/>
-            </w:rPr>
-            <w:t xml:space="preserve">,Huang-Microphone Array Signal </w:t>
+            <w:t xml:space="preserve">Benesty,Chen,Huang-Microphone Array Signal </w:t>
           </w:r>
           <w:r>
             <w:rPr>
@@ -2468,12 +4985,12 @@
       </w:sdtContent>
     </w:sdt>
     <w:sectPr>
-      <w:headerReference w:type="even" r:id="rId23"/>
-      <w:headerReference w:type="default" r:id="rId24"/>
-      <w:footerReference w:type="even" r:id="rId25"/>
-      <w:footerReference w:type="default" r:id="rId26"/>
-      <w:headerReference w:type="first" r:id="rId27"/>
-      <w:footerReference w:type="first" r:id="rId28"/>
+      <w:headerReference w:type="even" r:id="rId51"/>
+      <w:headerReference w:type="default" r:id="rId52"/>
+      <w:footerReference w:type="even" r:id="rId53"/>
+      <w:footerReference w:type="default" r:id="rId54"/>
+      <w:headerReference w:type="first" r:id="rId55"/>
+      <w:footerReference w:type="first" r:id="rId56"/>
       <w:pgSz w:w="11907" w:h="16839"/>
       <w:pgMar w:top="1702" w:right="1751" w:bottom="1440" w:left="1751" w:header="709" w:footer="709" w:gutter="0"/>
       <w:pgNumType w:start="0"/>
@@ -2610,7 +5127,7 @@
             <w:sz w:val="16"/>
             <w:szCs w:val="16"/>
           </w:rPr>
-          <w:t>5</w:t>
+          <w:t>16</w:t>
         </w:r>
         <w:r>
           <w:rPr>

</xml_diff>